<commit_message>
research of version 1.1
</commit_message>
<xml_diff>
--- a/动物卫生监督信息化平台研究综.docx
+++ b/动物卫生监督信息化平台研究综.docx
@@ -5,9 +5,6 @@
     <w:p>
       <w:pPr>
         <w:pStyle w:val="1"/>
-        <w:rPr>
-          <w:rFonts w:hint="eastAsia"/>
-        </w:rPr>
       </w:pPr>
       <w:r>
         <w:rPr>
@@ -22,10 +19,11 @@
         <w:t>1</w:t>
       </w:r>
       <w:r>
-        <w:t>.0</w:t>
-      </w:r>
-      <w:bookmarkStart w:id="0" w:name="_GoBack"/>
-      <w:bookmarkEnd w:id="0"/>
+        <w:t>.</w:t>
+      </w:r>
+      <w:r>
+        <w:t>1</w:t>
+      </w:r>
     </w:p>
     <w:p>
       <w:pPr>
@@ -150,19 +148,7 @@
           <w:rPr>
             <w:rStyle w:val="afc"/>
           </w:rPr>
-          <w:t>https://max.book118.c</w:t>
-        </w:r>
-        <w:r>
-          <w:rPr>
-            <w:rStyle w:val="afc"/>
-          </w:rPr>
-          <w:t>o</w:t>
-        </w:r>
-        <w:r>
-          <w:rPr>
-            <w:rStyle w:val="afc"/>
-          </w:rPr>
-          <w:t>m/html/2018/0328/159080994.shtm</w:t>
+          <w:t>https://max.book118.com/html/2018/0328/159080994.shtm</w:t>
         </w:r>
       </w:hyperlink>
     </w:p>
@@ -452,8 +438,8 @@
         <w:spacing w:before="0" w:after="0" w:line="240" w:lineRule="auto"/>
         <w:ind w:left="2160" w:firstLineChars="0" w:firstLine="0"/>
         <w:rPr>
+          <w:rStyle w:val="afc"/>
           <w:rFonts w:ascii="宋体" w:eastAsia="宋体" w:hAnsi="宋体" w:cs="宋体"/>
-          <w:color w:val="auto"/>
           <w:lang w:val="en-US"/>
         </w:rPr>
       </w:pPr>
@@ -469,16 +455,6 @@
       </w:hyperlink>
     </w:p>
     <w:p>
-      <w:pPr>
-        <w:pStyle w:val="afb"/>
-        <w:ind w:left="2160" w:firstLineChars="0" w:firstLine="0"/>
-        <w:rPr>
-          <w:rFonts w:ascii="宋体" w:eastAsia="宋体" w:hAnsi="宋体"/>
-          <w:lang w:val="en-US"/>
-        </w:rPr>
-      </w:pPr>
-    </w:p>
-    <w:p>
       <w:r>
         <w:tab/>
       </w:r>
@@ -486,37 +462,604 @@
         <w:rPr>
           <w:rFonts w:hint="eastAsia"/>
         </w:rPr>
-        <w:t>这</w:t>
-      </w:r>
-      <w:r>
-        <w:rPr>
-          <w:rFonts w:hint="eastAsia"/>
-        </w:rPr>
-        <w:t>种方式有如下优点：</w:t>
-      </w:r>
+        <w:t>C</w:t>
+      </w:r>
+      <w:r>
+        <w:t xml:space="preserve">,   </w:t>
+      </w:r>
+      <w:r>
+        <w:rPr>
+          <w:rFonts w:hint="eastAsia"/>
+        </w:rPr>
+        <w:t>深圳动物卫生监督管理信息系统方案</w:t>
+      </w:r>
+    </w:p>
+    <w:p>
+      <w:r>
+        <w:tab/>
+      </w:r>
+      <w:r>
+        <w:tab/>
+      </w:r>
+      <w:hyperlink r:id="rId13" w:history="1">
+        <w:r>
+          <w:rPr>
+            <w:rStyle w:val="afc"/>
+          </w:rPr>
+          <w:t>https://tech.hqew.com/fangan_100928</w:t>
+        </w:r>
+      </w:hyperlink>
+    </w:p>
+    <w:p>
+      <w:pPr>
+        <w:ind w:left="1440"/>
+      </w:pPr>
+      <w:r>
+        <w:rPr>
+          <w:rFonts w:hint="eastAsia"/>
+        </w:rPr>
+        <w:t>主要完成： 养殖场</w:t>
+      </w:r>
+      <w:r>
+        <w:t>---</w:t>
+      </w:r>
+      <w:r>
+        <w:rPr>
+          <w:rFonts w:hint="eastAsia"/>
+        </w:rPr>
+        <w:t>疫检-</w:t>
+      </w:r>
+      <w:r>
+        <w:t>--</w:t>
+      </w:r>
+      <w:r>
+        <w:rPr>
+          <w:rFonts w:hint="eastAsia"/>
+        </w:rPr>
+        <w:t>屠宰场-</w:t>
+      </w:r>
+      <w:r>
+        <w:t>--</w:t>
+      </w:r>
+      <w:r>
+        <w:rPr>
+          <w:rFonts w:hint="eastAsia"/>
+        </w:rPr>
+        <w:t xml:space="preserve">销售 </w:t>
+      </w:r>
+      <w:r>
+        <w:t xml:space="preserve"> </w:t>
+      </w:r>
+      <w:r>
+        <w:rPr>
+          <w:rFonts w:hint="eastAsia"/>
+        </w:rPr>
+        <w:t>这几个环节进行信息化处理，这里也有溯源功能，主要是溯动物到屠宰场到销售的溯源，而不是从动物出生到销售的整个溯源。</w:t>
+      </w:r>
+    </w:p>
+    <w:p>
+      <w:r>
+        <w:tab/>
+      </w:r>
+      <w:r>
+        <w:rPr>
+          <w:rFonts w:hint="eastAsia"/>
+        </w:rPr>
+        <w:t>D</w:t>
+      </w:r>
+      <w:r>
+        <w:t xml:space="preserve">,   </w:t>
+      </w:r>
+      <w:r>
+        <w:rPr>
+          <w:rFonts w:hint="eastAsia"/>
+        </w:rPr>
+        <w:t>江苏省动物卫生管理应用系统方案</w:t>
+      </w:r>
+    </w:p>
+    <w:p>
+      <w:r>
+        <w:tab/>
+      </w:r>
+      <w:r>
+        <w:tab/>
+      </w:r>
+      <w:hyperlink r:id="rId14" w:history="1">
+        <w:r>
+          <w:rPr>
+            <w:rStyle w:val="afc"/>
+          </w:rPr>
+          <w:t>http://36.111.192.50:8888/PT</w:t>
+        </w:r>
+      </w:hyperlink>
+    </w:p>
+    <w:p>
+      <w:r>
+        <w:tab/>
+      </w:r>
+      <w:r>
+        <w:tab/>
+      </w:r>
+      <w:r>
+        <w:rPr>
+          <w:rFonts w:hint="eastAsia"/>
+        </w:rPr>
+        <w:t>这个网站我没能进入查看究竟</w:t>
+      </w:r>
+    </w:p>
+    <w:p>
+      <w:r>
+        <w:rPr>
+          <w:rFonts w:hint="eastAsia"/>
+        </w:rPr>
+        <w:t xml:space="preserve"> </w:t>
+      </w:r>
+      <w:r>
+        <w:tab/>
+      </w:r>
+      <w:r>
+        <w:rPr>
+          <w:rFonts w:hint="eastAsia"/>
+        </w:rPr>
+        <w:t>E</w:t>
+      </w:r>
+      <w:r>
+        <w:t xml:space="preserve">,   </w:t>
+      </w:r>
+      <w:r>
+        <w:rPr>
+          <w:rFonts w:hint="eastAsia"/>
+        </w:rPr>
+        <w:t>广西动物卫生监督管理平台</w:t>
+      </w:r>
+    </w:p>
+    <w:p>
+      <w:r>
+        <w:tab/>
+      </w:r>
+      <w:r>
+        <w:tab/>
+      </w:r>
+      <w:hyperlink r:id="rId15" w:history="1">
+        <w:r>
+          <w:rPr>
+            <w:rStyle w:val="afc"/>
+          </w:rPr>
+          <w:t>http://baseinfo.gxahi.com</w:t>
+        </w:r>
+      </w:hyperlink>
+    </w:p>
+    <w:p>
+      <w:r>
+        <w:tab/>
+      </w:r>
+      <w:r>
+        <w:tab/>
+      </w:r>
+      <w:r>
+        <w:rPr>
+          <w:rFonts w:hint="eastAsia"/>
+        </w:rPr>
+        <w:t>这个网站我没能进入查看究竟</w:t>
+      </w:r>
+    </w:p>
+    <w:p>
+      <w:r>
+        <w:tab/>
+      </w:r>
+      <w:r>
+        <w:rPr>
+          <w:rFonts w:hint="eastAsia"/>
+        </w:rPr>
+        <w:t>F</w:t>
+      </w:r>
+      <w:r>
+        <w:t xml:space="preserve">,   </w:t>
+      </w:r>
+      <w:r>
+        <w:rPr>
+          <w:rFonts w:hint="eastAsia"/>
+        </w:rPr>
+        <w:t>安徽动物卫生监督信息管理系统</w:t>
+      </w:r>
+    </w:p>
+    <w:p>
+      <w:r>
+        <w:tab/>
+      </w:r>
+      <w:r>
+        <w:tab/>
+      </w:r>
+      <w:hyperlink r:id="rId16" w:history="1">
+        <w:r>
+          <w:rPr>
+            <w:rStyle w:val="afc"/>
+          </w:rPr>
+          <w:t>http://anhui.8918.biz/</w:t>
+        </w:r>
+      </w:hyperlink>
+    </w:p>
+    <w:p>
+      <w:r>
+        <w:tab/>
+      </w:r>
+      <w:r>
+        <w:rPr>
+          <w:rFonts w:hint="eastAsia"/>
+        </w:rPr>
+        <w:t>G</w:t>
+      </w:r>
+      <w:r>
+        <w:t xml:space="preserve">,   </w:t>
+      </w:r>
+      <w:r>
+        <w:rPr>
+          <w:rFonts w:hint="eastAsia"/>
+        </w:rPr>
+        <w:t>辽宁省动物卫生监管信息追溯平台</w:t>
+      </w:r>
+    </w:p>
+    <w:p>
+      <w:r>
+        <w:tab/>
+      </w:r>
+      <w:r>
+        <w:tab/>
+      </w:r>
+      <w:hyperlink r:id="rId17" w:history="1">
+        <w:r>
+          <w:rPr>
+            <w:color w:val="0000FF"/>
+            <w:u w:val="single"/>
+          </w:rPr>
+          <w:t>http://zspt.lnsdj.com/dongjian/nxtcbf/common.jsp</w:t>
+        </w:r>
+      </w:hyperlink>
+    </w:p>
+    <w:p>
+      <w:r>
+        <w:rPr>
+          <w:rFonts w:hint="eastAsia"/>
+        </w:rPr>
+        <w:t xml:space="preserve"> </w:t>
+      </w:r>
+      <w:r>
+        <w:t xml:space="preserve">     H,   </w:t>
+      </w:r>
+      <w:r>
+        <w:rPr>
+          <w:rFonts w:hint="eastAsia"/>
+        </w:rPr>
+        <w:t>四川动监</w:t>
+      </w:r>
+    </w:p>
+    <w:p>
+      <w:r>
+        <w:rPr>
+          <w:rFonts w:hint="eastAsia"/>
+        </w:rPr>
+        <w:t xml:space="preserve"> </w:t>
+      </w:r>
+      <w:r>
+        <w:t xml:space="preserve">          </w:t>
+      </w:r>
+      <w:hyperlink r:id="rId18" w:history="1">
+        <w:r>
+          <w:rPr>
+            <w:rStyle w:val="afc"/>
+          </w:rPr>
+          <w:t>http://dwj.scahi.org.cn</w:t>
+        </w:r>
+      </w:hyperlink>
+    </w:p>
+    <w:p/>
+    <w:p>
+      <w:r>
+        <w:tab/>
+      </w:r>
+      <w:r>
+        <w:rPr>
+          <w:rFonts w:hint="eastAsia"/>
+        </w:rPr>
+        <w:t>这些平台都有相同的特点：</w:t>
+      </w:r>
+    </w:p>
+    <w:p>
+      <w:r>
+        <w:tab/>
+        <w:t xml:space="preserve">    1</w:t>
+      </w:r>
+      <w:r>
+        <w:rPr>
+          <w:rFonts w:hint="eastAsia"/>
+        </w:rPr>
+        <w:t>， 手动录入信息</w:t>
+      </w:r>
+    </w:p>
+    <w:p>
+      <w:r>
+        <w:rPr>
+          <w:rFonts w:hint="eastAsia"/>
+        </w:rPr>
+        <w:t xml:space="preserve"> </w:t>
+      </w:r>
+      <w:r>
+        <w:t xml:space="preserve">             </w:t>
+      </w:r>
+      <w:r>
+        <w:rPr>
+          <w:rFonts w:hint="eastAsia"/>
+        </w:rPr>
+        <w:t>在关键节点，都是由相关人员手动在电脑上录入信息，效率低下</w:t>
+      </w:r>
+    </w:p>
+    <w:p>
+      <w:r>
+        <w:tab/>
+        <w:t xml:space="preserve">    2</w:t>
+      </w:r>
+      <w:r>
+        <w:rPr>
+          <w:rFonts w:hint="eastAsia"/>
+        </w:rPr>
+        <w:t>， 市民对此信息不对称</w:t>
+      </w:r>
+    </w:p>
+    <w:p>
+      <w:r>
+        <w:rPr>
+          <w:rFonts w:hint="eastAsia"/>
+        </w:rPr>
+        <w:t xml:space="preserve"> </w:t>
+      </w:r>
+      <w:r>
+        <w:t xml:space="preserve">             </w:t>
+      </w:r>
+      <w:r>
+        <w:rPr>
+          <w:rFonts w:hint="eastAsia"/>
+        </w:rPr>
+        <w:t>市民不能对这些信息有一个透明的知晓，例如：哪家养殖场，养殖环境怎么样</w:t>
+      </w:r>
+    </w:p>
+    <w:p>
+      <w:pPr>
+        <w:ind w:left="1680" w:hangingChars="700" w:hanging="1680"/>
+      </w:pPr>
+      <w:r>
+        <w:rPr>
+          <w:rFonts w:hint="eastAsia"/>
+        </w:rPr>
+        <w:t xml:space="preserve"> </w:t>
+      </w:r>
+      <w:r>
+        <w:t xml:space="preserve">             </w:t>
+      </w:r>
+      <w:r>
+        <w:rPr>
+          <w:rFonts w:hint="eastAsia"/>
+        </w:rPr>
+        <w:t xml:space="preserve">吃的什么长大的，是否生过病，哪家屠宰场屠杀的，疫检证明是谁开的，销售 </w:t>
+      </w:r>
+      <w:r>
+        <w:t xml:space="preserve">     </w:t>
+      </w:r>
+      <w:r>
+        <w:rPr>
+          <w:rFonts w:hint="eastAsia"/>
+        </w:rPr>
+        <w:t>商是谁</w:t>
+      </w:r>
+    </w:p>
+    <w:p>
+      <w:r>
+        <w:rPr>
+          <w:rFonts w:hint="eastAsia"/>
+        </w:rPr>
+        <w:t xml:space="preserve"> </w:t>
+      </w:r>
+      <w:r>
+        <w:t xml:space="preserve">         3</w:t>
+      </w:r>
+      <w:r>
+        <w:rPr>
+          <w:rFonts w:hint="eastAsia"/>
+        </w:rPr>
+        <w:t>， 溯源不完整(见2</w:t>
+      </w:r>
+      <w:r>
+        <w:t>)</w:t>
+      </w:r>
+    </w:p>
+    <w:p>
+      <w:r>
+        <w:rPr>
+          <w:rFonts w:hint="eastAsia"/>
+        </w:rPr>
+        <w:t xml:space="preserve"> </w:t>
+      </w:r>
+      <w:r>
+        <w:t xml:space="preserve">         4</w:t>
+      </w:r>
+      <w:r>
+        <w:rPr>
+          <w:rFonts w:hint="eastAsia"/>
+        </w:rPr>
+        <w:t>， 都在PC端完成，没有移动端，处理和查询效率低下</w:t>
+      </w:r>
+    </w:p>
+    <w:p>
+      <w:pPr>
+        <w:pStyle w:val="af9"/>
+        <w:ind w:left="0"/>
+        <w:rPr>
+          <w:i w:val="0"/>
+        </w:rPr>
+      </w:pPr>
+    </w:p>
+    <w:p>
+      <w:pPr>
+        <w:pStyle w:val="af9"/>
+        <w:ind w:left="0"/>
+        <w:rPr>
+          <w:i w:val="0"/>
+        </w:rPr>
+      </w:pPr>
+    </w:p>
+    <w:p>
+      <w:pPr>
+        <w:pStyle w:val="af9"/>
+        <w:ind w:left="0"/>
+        <w:rPr>
+          <w:rFonts w:hint="eastAsia"/>
+          <w:i w:val="0"/>
+        </w:rPr>
+      </w:pPr>
+      <w:r>
+        <w:rPr>
+          <w:rFonts w:hint="eastAsia"/>
+          <w:i w:val="0"/>
+        </w:rPr>
+        <w:lastRenderedPageBreak/>
+        <w:t>研究</w:t>
+      </w:r>
+      <w:r>
+        <w:rPr>
+          <w:rFonts w:hint="eastAsia"/>
+          <w:i w:val="0"/>
+        </w:rPr>
+        <w:t>需求</w:t>
+      </w:r>
+    </w:p>
+    <w:p>
+      <w:pPr>
+        <w:ind w:firstLine="480"/>
+      </w:pPr>
+      <w:r>
+        <w:t>1</w:t>
+      </w:r>
+      <w:r>
+        <w:rPr>
+          <w:rFonts w:hint="eastAsia"/>
+        </w:rPr>
+        <w:t>，选择</w:t>
+      </w:r>
+      <w:r>
+        <w:rPr>
+          <w:rFonts w:hint="eastAsia"/>
+        </w:rPr>
+        <w:t>性</w:t>
+      </w:r>
+      <w:r>
+        <w:rPr>
+          <w:rFonts w:hint="eastAsia"/>
+        </w:rPr>
+        <w:t>彻底溯源</w:t>
+      </w:r>
+    </w:p>
+    <w:p>
+      <w:pPr>
+        <w:ind w:firstLineChars="200" w:firstLine="480"/>
+      </w:pPr>
+      <w:r>
+        <w:rPr>
+          <w:rFonts w:hint="eastAsia"/>
+        </w:rPr>
+        <w:t>2</w:t>
+      </w:r>
+      <w:r>
+        <w:t xml:space="preserve">, </w:t>
+      </w:r>
+      <w:r>
+        <w:rPr>
+          <w:rFonts w:hint="eastAsia"/>
+        </w:rPr>
+        <w:t>高效信息查询</w:t>
+      </w:r>
+    </w:p>
+    <w:p>
+      <w:pPr>
+        <w:ind w:firstLineChars="200" w:firstLine="480"/>
+      </w:pPr>
+      <w:r>
+        <w:rPr>
+          <w:rFonts w:hint="eastAsia"/>
+        </w:rPr>
+        <w:t>3，高效信息录入</w:t>
+      </w:r>
+    </w:p>
+    <w:p>
+      <w:pPr>
+        <w:ind w:firstLineChars="200" w:firstLine="480"/>
+      </w:pPr>
+      <w:r>
+        <w:rPr>
+          <w:rFonts w:hint="eastAsia"/>
+        </w:rPr>
+        <w:t>4，授权分级管理</w:t>
+      </w:r>
+    </w:p>
+    <w:p>
+      <w:pPr>
+        <w:ind w:firstLineChars="200" w:firstLine="480"/>
+      </w:pPr>
     </w:p>
     <w:p>
       <w:pPr>
         <w:pStyle w:val="afb"/>
         <w:numPr>
           <w:ilvl w:val="0"/>
-          <w:numId w:val="11"/>
+          <w:numId w:val="20"/>
         </w:numPr>
-        <w:spacing w:before="0" w:after="0" w:line="240" w:lineRule="auto"/>
         <w:ind w:firstLineChars="0"/>
-        <w:rPr>
-          <w:rFonts w:ascii="宋体" w:eastAsia="宋体" w:hAnsi="宋体" w:cs="宋体"/>
-          <w:color w:val="auto"/>
-          <w:lang w:val="en-US"/>
-        </w:rPr>
-      </w:pPr>
-      <w:r>
-        <w:rPr>
-          <w:rFonts w:ascii="宋体" w:eastAsia="宋体" w:hAnsi="宋体" w:cs="宋体" w:hint="eastAsia"/>
-          <w:color w:val="auto"/>
-          <w:lang w:val="en-US"/>
-        </w:rPr>
-        <w:t>所有畜禽单位都按规定的规则来贯彻执行，以便监管部门有法可依，有理可循</w:t>
+      </w:pPr>
+      <w:r>
+        <w:rPr>
+          <w:rFonts w:hint="eastAsia"/>
+        </w:rPr>
+        <w:t>选择</w:t>
+      </w:r>
+      <w:r>
+        <w:rPr>
+          <w:rFonts w:hint="eastAsia"/>
+        </w:rPr>
+        <w:t>性</w:t>
+      </w:r>
+      <w:r>
+        <w:rPr>
+          <w:rFonts w:hint="eastAsia"/>
+        </w:rPr>
+        <w:t>彻底溯源</w:t>
+      </w:r>
+    </w:p>
+    <w:p>
+      <w:pPr>
+        <w:pStyle w:val="afb"/>
+        <w:ind w:left="960" w:firstLineChars="0" w:firstLine="0"/>
+        <w:rPr>
+          <w:rFonts w:ascii="宋体" w:eastAsia="宋体" w:hAnsi="宋体"/>
+        </w:rPr>
+      </w:pPr>
+      <w:r>
+        <w:rPr>
+          <w:rFonts w:ascii="宋体" w:eastAsia="宋体" w:hAnsi="宋体" w:hint="eastAsia"/>
+        </w:rPr>
+        <w:t>彻底溯源：对动物从出生到死亡，记录它的饲养、生长情况。</w:t>
+      </w:r>
+    </w:p>
+    <w:p>
+      <w:pPr>
+        <w:pStyle w:val="afb"/>
+        <w:ind w:left="960" w:firstLineChars="0" w:firstLine="0"/>
+        <w:rPr>
+          <w:rFonts w:ascii="宋体" w:eastAsia="宋体" w:hAnsi="宋体"/>
+        </w:rPr>
+      </w:pPr>
+      <w:r>
+        <w:rPr>
+          <w:rFonts w:ascii="宋体" w:eastAsia="宋体" w:hAnsi="宋体" w:hint="eastAsia"/>
+        </w:rPr>
+        <w:t>彻底溯源需要采集和存储较多信息，代价比较昂贵，故可以采取选择性进行彻底溯源。</w:t>
       </w:r>
     </w:p>
     <w:p>
@@ -524,23 +1067,216 @@
         <w:pStyle w:val="afb"/>
         <w:numPr>
           <w:ilvl w:val="0"/>
-          <w:numId w:val="11"/>
+          <w:numId w:val="20"/>
         </w:numPr>
-        <w:spacing w:before="0" w:after="0" w:line="240" w:lineRule="auto"/>
         <w:ind w:firstLineChars="0"/>
-        <w:rPr>
-          <w:rFonts w:ascii="宋体" w:eastAsia="宋体" w:hAnsi="宋体" w:cs="宋体"/>
-          <w:color w:val="auto"/>
-          <w:lang w:val="en-US"/>
-        </w:rPr>
-      </w:pPr>
-      <w:r>
-        <w:rPr>
-          <w:rFonts w:ascii="宋体" w:eastAsia="宋体" w:hAnsi="宋体" w:cs="宋体" w:hint="eastAsia"/>
-          <w:color w:val="auto"/>
-          <w:lang w:val="en-US"/>
-        </w:rPr>
-        <w:t>在很大一部分程度上能保证畜禽的质量安全</w:t>
+      </w:pPr>
+      <w:r>
+        <w:rPr>
+          <w:rFonts w:hint="eastAsia"/>
+        </w:rPr>
+        <w:t>高效信息查询</w:t>
+      </w:r>
+    </w:p>
+    <w:p>
+      <w:pPr>
+        <w:pStyle w:val="afb"/>
+        <w:ind w:left="960" w:firstLineChars="0" w:firstLine="0"/>
+        <w:rPr>
+          <w:rFonts w:ascii="宋体" w:eastAsia="宋体" w:hAnsi="宋体"/>
+        </w:rPr>
+      </w:pPr>
+      <w:r>
+        <w:rPr>
+          <w:rFonts w:ascii="宋体" w:eastAsia="宋体" w:hAnsi="宋体" w:hint="eastAsia"/>
+        </w:rPr>
+        <w:t>市民</w:t>
+      </w:r>
+      <w:r>
+        <w:rPr>
+          <w:rFonts w:ascii="宋体" w:eastAsia="宋体" w:hAnsi="宋体" w:hint="eastAsia"/>
+        </w:rPr>
+        <w:t>(消费者</w:t>
+      </w:r>
+      <w:r>
+        <w:rPr>
+          <w:rFonts w:ascii="宋体" w:eastAsia="宋体" w:hAnsi="宋体"/>
+        </w:rPr>
+        <w:t>)</w:t>
+      </w:r>
+      <w:r>
+        <w:rPr>
+          <w:rFonts w:ascii="宋体" w:eastAsia="宋体" w:hAnsi="宋体" w:hint="eastAsia"/>
+        </w:rPr>
+        <w:t>、监督人员、</w:t>
+      </w:r>
+      <w:r>
+        <w:rPr>
+          <w:rFonts w:ascii="宋体" w:eastAsia="宋体" w:hAnsi="宋体" w:hint="eastAsia"/>
+        </w:rPr>
+        <w:t>屠宰人员、</w:t>
+      </w:r>
+      <w:r>
+        <w:rPr>
+          <w:rFonts w:ascii="宋体" w:eastAsia="宋体" w:hAnsi="宋体" w:hint="eastAsia"/>
+        </w:rPr>
+        <w:t>商家可以在多终端(手机、电脑网页、平板等)查询相应信息</w:t>
+      </w:r>
+      <w:r>
+        <w:rPr>
+          <w:rFonts w:ascii="宋体" w:eastAsia="宋体" w:hAnsi="宋体" w:hint="eastAsia"/>
+        </w:rPr>
+        <w:t>。</w:t>
+      </w:r>
+    </w:p>
+    <w:p>
+      <w:pPr>
+        <w:pStyle w:val="afb"/>
+        <w:ind w:left="960" w:firstLineChars="0" w:firstLine="0"/>
+        <w:rPr>
+          <w:rFonts w:ascii="宋体" w:eastAsia="宋体" w:hAnsi="宋体"/>
+        </w:rPr>
+      </w:pPr>
+      <w:r>
+        <w:rPr>
+          <w:rFonts w:ascii="宋体" w:eastAsia="宋体" w:hAnsi="宋体" w:hint="eastAsia"/>
+        </w:rPr>
+        <w:t>市民</w:t>
+      </w:r>
+      <w:r>
+        <w:rPr>
+          <w:rFonts w:ascii="宋体" w:eastAsia="宋体" w:hAnsi="宋体" w:hint="eastAsia"/>
+        </w:rPr>
+        <w:t>(消费者</w:t>
+      </w:r>
+      <w:r>
+        <w:rPr>
+          <w:rFonts w:ascii="宋体" w:eastAsia="宋体" w:hAnsi="宋体"/>
+        </w:rPr>
+        <w:t>)</w:t>
+      </w:r>
+      <w:r>
+        <w:rPr>
+          <w:rFonts w:ascii="宋体" w:eastAsia="宋体" w:hAnsi="宋体" w:hint="eastAsia"/>
+        </w:rPr>
+        <w:t>：(至少手机端支持——或app或小程序或微信)可以对自己所购买的肉类进行查询，包括养殖场、疫检人员、屠宰人、商家都能立即通过手机扫描二维码得到对应的信息，以验证肉类是否安全。</w:t>
+      </w:r>
+    </w:p>
+    <w:p>
+      <w:pPr>
+        <w:pStyle w:val="afb"/>
+        <w:ind w:left="960" w:firstLineChars="0" w:firstLine="0"/>
+        <w:rPr>
+          <w:rFonts w:ascii="宋体" w:eastAsia="宋体" w:hAnsi="宋体"/>
+        </w:rPr>
+      </w:pPr>
+      <w:r>
+        <w:rPr>
+          <w:rFonts w:ascii="宋体" w:eastAsia="宋体" w:hAnsi="宋体" w:hint="eastAsia"/>
+        </w:rPr>
+        <w:t>监督人员：(至少电脑w</w:t>
+      </w:r>
+      <w:r>
+        <w:rPr>
+          <w:rFonts w:ascii="宋体" w:eastAsia="宋体" w:hAnsi="宋体"/>
+        </w:rPr>
+        <w:t>eb</w:t>
+      </w:r>
+      <w:r>
+        <w:rPr>
+          <w:rFonts w:ascii="宋体" w:eastAsia="宋体" w:hAnsi="宋体" w:hint="eastAsia"/>
+        </w:rPr>
+        <w:t>端支持)可以查询自己管辖范围内，自己审核了多少(通过多少、未通过多少、未通过的去向及处理情况</w:t>
+      </w:r>
+      <w:r>
+        <w:rPr>
+          <w:rFonts w:ascii="宋体" w:eastAsia="宋体" w:hAnsi="宋体"/>
+        </w:rPr>
+        <w:t>)</w:t>
+      </w:r>
+      <w:r>
+        <w:rPr>
+          <w:rFonts w:ascii="宋体" w:eastAsia="宋体" w:hAnsi="宋体" w:hint="eastAsia"/>
+        </w:rPr>
+        <w:t>、审核通过的动物屠宰责任人、商家责任人。</w:t>
+      </w:r>
+    </w:p>
+    <w:p>
+      <w:pPr>
+        <w:pStyle w:val="afb"/>
+        <w:ind w:left="960" w:firstLineChars="0" w:firstLine="0"/>
+        <w:rPr>
+          <w:rFonts w:ascii="宋体" w:eastAsia="宋体" w:hAnsi="宋体"/>
+        </w:rPr>
+      </w:pPr>
+      <w:r>
+        <w:rPr>
+          <w:rFonts w:ascii="宋体" w:eastAsia="宋体" w:hAnsi="宋体" w:hint="eastAsia"/>
+        </w:rPr>
+        <w:t>屠宰人员：(至少电脑w</w:t>
+      </w:r>
+      <w:r>
+        <w:rPr>
+          <w:rFonts w:ascii="宋体" w:eastAsia="宋体" w:hAnsi="宋体"/>
+        </w:rPr>
+        <w:t>eb</w:t>
+      </w:r>
+      <w:r>
+        <w:rPr>
+          <w:rFonts w:ascii="宋体" w:eastAsia="宋体" w:hAnsi="宋体" w:hint="eastAsia"/>
+        </w:rPr>
+        <w:t>端支持)可以查询自己屠宰了多少动物</w:t>
+      </w:r>
+      <w:r>
+        <w:rPr>
+          <w:rFonts w:ascii="宋体" w:eastAsia="宋体" w:hAnsi="宋体" w:hint="eastAsia"/>
+        </w:rPr>
+        <w:t>、动物审核人、</w:t>
+      </w:r>
+      <w:r>
+        <w:rPr>
+          <w:rFonts w:ascii="宋体" w:eastAsia="宋体" w:hAnsi="宋体" w:hint="eastAsia"/>
+        </w:rPr>
+        <w:t>流向了哪些商家</w:t>
+      </w:r>
+    </w:p>
+    <w:p>
+      <w:pPr>
+        <w:pStyle w:val="afb"/>
+        <w:ind w:left="960" w:firstLineChars="0" w:firstLine="0"/>
+        <w:rPr>
+          <w:rFonts w:ascii="宋体" w:eastAsia="宋体" w:hAnsi="宋体"/>
+        </w:rPr>
+      </w:pPr>
+      <w:r>
+        <w:rPr>
+          <w:rFonts w:ascii="宋体" w:eastAsia="宋体" w:hAnsi="宋体" w:hint="eastAsia"/>
+        </w:rPr>
+        <w:t>商家:</w:t>
+      </w:r>
+      <w:r>
+        <w:rPr>
+          <w:rFonts w:ascii="宋体" w:eastAsia="宋体" w:hAnsi="宋体"/>
+        </w:rPr>
+        <w:t xml:space="preserve"> (</w:t>
+      </w:r>
+      <w:r>
+        <w:rPr>
+          <w:rFonts w:ascii="宋体" w:eastAsia="宋体" w:hAnsi="宋体" w:hint="eastAsia"/>
+        </w:rPr>
+        <w:t>至少电脑w</w:t>
+      </w:r>
+      <w:r>
+        <w:rPr>
+          <w:rFonts w:ascii="宋体" w:eastAsia="宋体" w:hAnsi="宋体"/>
+        </w:rPr>
+        <w:t>eb</w:t>
+      </w:r>
+      <w:r>
+        <w:rPr>
+          <w:rFonts w:ascii="宋体" w:eastAsia="宋体" w:hAnsi="宋体" w:hint="eastAsia"/>
+        </w:rPr>
+        <w:t>端支持)可以查看自己一共进了多少动物，屠宰责任人、疫检责任人。</w:t>
       </w:r>
     </w:p>
     <w:p>
@@ -548,34 +1284,127 @@
         <w:pStyle w:val="afb"/>
         <w:numPr>
           <w:ilvl w:val="0"/>
-          <w:numId w:val="11"/>
+          <w:numId w:val="20"/>
         </w:numPr>
-        <w:spacing w:before="0" w:after="0" w:line="240" w:lineRule="auto"/>
         <w:ind w:firstLineChars="0"/>
-        <w:rPr>
-          <w:rFonts w:ascii="宋体" w:eastAsia="宋体" w:hAnsi="宋体" w:cs="宋体"/>
-          <w:color w:val="auto"/>
-          <w:lang w:val="en-US"/>
-        </w:rPr>
-      </w:pPr>
-      <w:r>
-        <w:rPr>
-          <w:rFonts w:ascii="宋体" w:eastAsia="宋体" w:hAnsi="宋体" w:cs="宋体" w:hint="eastAsia"/>
-          <w:color w:val="auto"/>
-          <w:lang w:val="en-US"/>
-        </w:rPr>
-        <w:t>使投机商家有所收敛</w:t>
-      </w:r>
-    </w:p>
-    <w:p>
-      <w:pPr>
-        <w:ind w:left="720"/>
-      </w:pPr>
-      <w:r>
-        <w:rPr>
-          <w:rFonts w:hint="eastAsia"/>
-        </w:rPr>
-        <w:t>这种方式也有如下缺点：</w:t>
+      </w:pPr>
+      <w:r>
+        <w:rPr>
+          <w:rFonts w:hint="eastAsia"/>
+        </w:rPr>
+        <w:lastRenderedPageBreak/>
+        <w:t>高效信息录入</w:t>
+      </w:r>
+    </w:p>
+    <w:p>
+      <w:pPr>
+        <w:pStyle w:val="afb"/>
+        <w:ind w:left="960" w:firstLineChars="0" w:firstLine="0"/>
+        <w:rPr>
+          <w:rFonts w:ascii="宋体" w:eastAsia="宋体" w:hAnsi="宋体"/>
+        </w:rPr>
+      </w:pPr>
+      <w:r>
+        <w:rPr>
+          <w:rFonts w:ascii="宋体" w:eastAsia="宋体" w:hAnsi="宋体" w:hint="eastAsia"/>
+        </w:rPr>
+        <w:t>养殖场信息录入：对养殖场信息尽量采用客观记录，如视频、照片</w:t>
+      </w:r>
+      <w:r>
+        <w:rPr>
+          <w:rFonts w:ascii="宋体" w:eastAsia="宋体" w:hAnsi="宋体" w:hint="eastAsia"/>
+        </w:rPr>
+        <w:t>。有对应的设备能方便快速的将信息录入平台。</w:t>
+      </w:r>
+    </w:p>
+    <w:p>
+      <w:pPr>
+        <w:pStyle w:val="afb"/>
+        <w:ind w:left="960" w:firstLineChars="0" w:firstLine="0"/>
+        <w:rPr>
+          <w:rFonts w:ascii="宋体" w:eastAsia="宋体" w:hAnsi="宋体"/>
+        </w:rPr>
+      </w:pPr>
+      <w:r>
+        <w:rPr>
+          <w:rFonts w:ascii="宋体" w:eastAsia="宋体" w:hAnsi="宋体" w:hint="eastAsia"/>
+        </w:rPr>
+        <w:t>疫检：这个环节基本上属于监督人员的主观判断，为了实现高效信息录入，可以采用设备扫码，设备上有固定的选择信息可供选择，然后扫码直接进入系统。</w:t>
+      </w:r>
+    </w:p>
+    <w:p>
+      <w:pPr>
+        <w:pStyle w:val="afb"/>
+        <w:ind w:left="960" w:firstLineChars="0" w:firstLine="0"/>
+        <w:rPr>
+          <w:rFonts w:ascii="宋体" w:eastAsia="宋体" w:hAnsi="宋体"/>
+        </w:rPr>
+      </w:pPr>
+      <w:r>
+        <w:rPr>
+          <w:rFonts w:ascii="宋体" w:eastAsia="宋体" w:hAnsi="宋体" w:hint="eastAsia"/>
+        </w:rPr>
+        <w:t>屠宰场：这个环节主要是屠宰人员的操作信息，将此信息绑定到被屠宰的动物信息上，以便追述责任人。</w:t>
+      </w:r>
+    </w:p>
+    <w:p>
+      <w:pPr>
+        <w:pStyle w:val="afb"/>
+        <w:ind w:left="960" w:firstLineChars="0" w:firstLine="0"/>
+        <w:rPr>
+          <w:rFonts w:ascii="宋体" w:eastAsia="宋体" w:hAnsi="宋体"/>
+        </w:rPr>
+      </w:pPr>
+      <w:r>
+        <w:rPr>
+          <w:rFonts w:ascii="宋体" w:eastAsia="宋体" w:hAnsi="宋体" w:hint="eastAsia"/>
+        </w:rPr>
+        <w:t>销售商：销售商需要扫码，将对应的信息绑定到该动物信息上，以便追述责任人。</w:t>
+      </w:r>
+    </w:p>
+    <w:p>
+      <w:pPr>
+        <w:pStyle w:val="afb"/>
+        <w:ind w:left="960" w:firstLineChars="0" w:firstLine="0"/>
+        <w:rPr>
+          <w:rFonts w:ascii="宋体" w:eastAsia="宋体" w:hAnsi="宋体" w:hint="eastAsia"/>
+        </w:rPr>
+      </w:pPr>
+      <w:r>
+        <w:rPr>
+          <w:rFonts w:ascii="宋体" w:eastAsia="宋体" w:hAnsi="宋体" w:hint="eastAsia"/>
+        </w:rPr>
+        <w:t>市民(消费者</w:t>
+      </w:r>
+      <w:r>
+        <w:rPr>
+          <w:rFonts w:ascii="宋体" w:eastAsia="宋体" w:hAnsi="宋体"/>
+        </w:rPr>
+        <w:t xml:space="preserve">): </w:t>
+      </w:r>
+      <w:r>
+        <w:rPr>
+          <w:rFonts w:ascii="宋体" w:eastAsia="宋体" w:hAnsi="宋体" w:hint="eastAsia"/>
+        </w:rPr>
+        <w:t>可以采用微信二维码手段，能获得对应肉食信息，并且能同时将信息上传至</w:t>
+      </w:r>
+      <w:r>
+        <w:rPr>
+          <w:rFonts w:ascii="宋体" w:eastAsia="宋体" w:hAnsi="宋体" w:hint="eastAsia"/>
+        </w:rPr>
+        <w:t>信息化</w:t>
+      </w:r>
+      <w:r>
+        <w:rPr>
+          <w:rFonts w:ascii="宋体" w:eastAsia="宋体" w:hAnsi="宋体" w:hint="eastAsia"/>
+        </w:rPr>
+        <w:t>平台</w:t>
+      </w:r>
+      <w:r>
+        <w:rPr>
+          <w:rFonts w:ascii="宋体" w:eastAsia="宋体" w:hAnsi="宋体" w:hint="eastAsia"/>
+        </w:rPr>
+        <w:t>。</w:t>
       </w:r>
     </w:p>
     <w:p>
@@ -583,127 +1412,48 @@
         <w:pStyle w:val="afb"/>
         <w:numPr>
           <w:ilvl w:val="0"/>
-          <w:numId w:val="12"/>
+          <w:numId w:val="20"/>
         </w:numPr>
-        <w:spacing w:before="0" w:after="0" w:line="240" w:lineRule="auto"/>
         <w:ind w:firstLineChars="0"/>
-        <w:rPr>
-          <w:rFonts w:ascii="宋体" w:eastAsia="宋体" w:hAnsi="宋体" w:cs="宋体"/>
-          <w:color w:val="auto"/>
-          <w:lang w:val="en-US"/>
-        </w:rPr>
-      </w:pPr>
-      <w:r>
-        <w:rPr>
-          <w:rFonts w:ascii="宋体" w:eastAsia="宋体" w:hAnsi="宋体" w:cs="宋体" w:hint="eastAsia"/>
-          <w:color w:val="auto"/>
-          <w:lang w:val="en-US"/>
-        </w:rPr>
-        <w:t>对养殖单位日常如何养殖的，没有具体的</w:t>
-      </w:r>
-      <w:r>
-        <w:rPr>
-          <w:rFonts w:ascii="宋体" w:eastAsia="宋体" w:hAnsi="宋体" w:cs="宋体" w:hint="eastAsia"/>
-          <w:color w:val="auto"/>
-          <w:lang w:val="en-US"/>
-        </w:rPr>
-        <w:t>记录和查询，没责任对应</w:t>
+      </w:pPr>
+      <w:r>
+        <w:rPr>
+          <w:rFonts w:hint="eastAsia"/>
+        </w:rPr>
+        <w:t>授权分级管理</w:t>
       </w:r>
     </w:p>
     <w:p>
       <w:pPr>
         <w:pStyle w:val="afb"/>
-        <w:numPr>
-          <w:ilvl w:val="0"/>
-          <w:numId w:val="12"/>
-        </w:numPr>
-        <w:spacing w:before="0" w:after="0" w:line="240" w:lineRule="auto"/>
-        <w:ind w:firstLineChars="0"/>
-        <w:rPr>
-          <w:rFonts w:ascii="宋体" w:eastAsia="宋体" w:hAnsi="宋体" w:cs="宋体"/>
-          <w:color w:val="auto"/>
-          <w:lang w:val="en-US"/>
-        </w:rPr>
-      </w:pPr>
-      <w:r>
-        <w:rPr>
-          <w:rFonts w:ascii="宋体" w:eastAsia="宋体" w:hAnsi="宋体" w:cs="宋体" w:hint="eastAsia"/>
-          <w:color w:val="auto"/>
-          <w:lang w:val="en-US"/>
-        </w:rPr>
-        <w:t>对猪、牛、羊、鸡、鸭、鹅等这些动物没有证明它所属单位或个人</w:t>
-      </w:r>
-    </w:p>
-    <w:p>
-      <w:pPr>
-        <w:pStyle w:val="afb"/>
-        <w:numPr>
-          <w:ilvl w:val="0"/>
-          <w:numId w:val="12"/>
-        </w:numPr>
-        <w:spacing w:before="0" w:after="0" w:line="240" w:lineRule="auto"/>
-        <w:ind w:firstLineChars="0"/>
-        <w:rPr>
-          <w:rFonts w:ascii="宋体" w:eastAsia="宋体" w:hAnsi="宋体" w:cs="宋体"/>
-          <w:color w:val="auto"/>
-          <w:lang w:val="en-US"/>
-        </w:rPr>
-      </w:pPr>
-      <w:r>
-        <w:rPr>
-          <w:rFonts w:ascii="宋体" w:eastAsia="宋体" w:hAnsi="宋体" w:cs="宋体" w:hint="eastAsia"/>
-          <w:color w:val="auto"/>
-          <w:lang w:val="en-US"/>
-        </w:rPr>
-        <w:t>对具体的动物的屠宰的人没有对应</w:t>
-      </w:r>
-    </w:p>
-    <w:p>
-      <w:pPr>
-        <w:pStyle w:val="afb"/>
-        <w:numPr>
-          <w:ilvl w:val="0"/>
-          <w:numId w:val="12"/>
-        </w:numPr>
-        <w:spacing w:before="0" w:after="0" w:line="240" w:lineRule="auto"/>
-        <w:ind w:firstLineChars="0"/>
-        <w:rPr>
-          <w:rFonts w:ascii="宋体" w:eastAsia="宋体" w:hAnsi="宋体" w:cs="宋体"/>
-          <w:color w:val="auto"/>
-          <w:lang w:val="en-US"/>
-        </w:rPr>
-      </w:pPr>
-      <w:r>
-        <w:rPr>
-          <w:rFonts w:ascii="宋体" w:eastAsia="宋体" w:hAnsi="宋体" w:cs="宋体" w:hint="eastAsia"/>
-          <w:color w:val="auto"/>
-          <w:lang w:val="en-US"/>
-        </w:rPr>
-        <w:t>对具体违规的单位或个人没有记录，消费者没能得到信息对称</w:t>
-      </w:r>
-    </w:p>
-    <w:p>
-      <w:pPr>
-        <w:pStyle w:val="afb"/>
-        <w:numPr>
-          <w:ilvl w:val="0"/>
-          <w:numId w:val="12"/>
-        </w:numPr>
-        <w:spacing w:before="0" w:after="0" w:line="240" w:lineRule="auto"/>
-        <w:ind w:firstLineChars="0"/>
-        <w:rPr>
-          <w:rFonts w:ascii="宋体" w:eastAsia="宋体" w:hAnsi="宋体" w:cs="宋体"/>
-          <w:color w:val="auto"/>
-          <w:lang w:val="en-US"/>
-        </w:rPr>
-      </w:pPr>
-      <w:r>
-        <w:rPr>
-          <w:rFonts w:ascii="宋体" w:eastAsia="宋体" w:hAnsi="宋体" w:cs="宋体" w:hint="eastAsia"/>
-          <w:color w:val="auto"/>
-          <w:lang w:val="en-US"/>
-        </w:rPr>
-        <w:t>对投机商家没有让消费者信息对称</w:t>
+        <w:ind w:left="960" w:firstLineChars="0" w:firstLine="0"/>
+        <w:rPr>
+          <w:rFonts w:ascii="宋体" w:eastAsia="宋体" w:hAnsi="宋体" w:hint="eastAsia"/>
+        </w:rPr>
+      </w:pPr>
+      <w:r>
+        <w:rPr>
+          <w:rFonts w:ascii="宋体" w:eastAsia="宋体" w:hAnsi="宋体" w:hint="eastAsia"/>
+        </w:rPr>
+        <w:t>最大权限的单位对</w:t>
+      </w:r>
+      <w:r>
+        <w:rPr>
+          <w:rFonts w:ascii="宋体" w:eastAsia="宋体" w:hAnsi="宋体" w:hint="eastAsia"/>
+        </w:rPr>
+        <w:t>商家、屠宰人员、疫检人员、养殖场人员使用设备信息录入</w:t>
+      </w:r>
+      <w:r>
+        <w:rPr>
+          <w:rFonts w:ascii="宋体" w:eastAsia="宋体" w:hAnsi="宋体" w:hint="eastAsia"/>
+        </w:rPr>
+        <w:t>都需要授权</w:t>
+      </w:r>
+      <w:r>
+        <w:rPr>
+          <w:rFonts w:ascii="宋体" w:eastAsia="宋体" w:hAnsi="宋体" w:hint="eastAsia"/>
+        </w:rPr>
+        <w:t>才可以进行。整个系统采用上级授权所管辖的下级行政单位的模式进行，管理方便。</w:t>
       </w:r>
     </w:p>
     <w:p>
@@ -719,309 +1469,1718 @@
           <w:rFonts w:hint="eastAsia"/>
           <w:i w:val="0"/>
         </w:rPr>
-        <w:t>研究</w:t>
-      </w:r>
-      <w:r>
-        <w:rPr>
-          <w:rFonts w:hint="eastAsia"/>
-          <w:i w:val="0"/>
-        </w:rPr>
-        <w:t>需求</w:t>
-      </w:r>
-    </w:p>
-    <w:p>
-      <w:pPr>
-        <w:pStyle w:val="afb"/>
-        <w:numPr>
-          <w:ilvl w:val="0"/>
-          <w:numId w:val="14"/>
-        </w:numPr>
-        <w:ind w:firstLineChars="0"/>
-      </w:pPr>
-      <w:r>
-        <w:rPr>
-          <w:rFonts w:hint="eastAsia"/>
-        </w:rPr>
-        <w:t>对一个动物从出生到死亡有一个详细的成长记录，包括如何喂养</w:t>
-      </w:r>
-      <w:r>
-        <w:rPr>
-          <w:rFonts w:hint="eastAsia"/>
-        </w:rPr>
-        <w:t>、</w:t>
-      </w:r>
-      <w:r>
-        <w:rPr>
-          <w:rFonts w:hint="eastAsia"/>
-        </w:rPr>
-        <w:t>期间生病治疗以及生长环境</w:t>
-      </w:r>
-      <w:r>
-        <w:rPr>
-          <w:rFonts w:hint="eastAsia"/>
-        </w:rPr>
-        <w:t>、如何宰杀以及宰杀人、时间和地点、以及进入市场的哪家零售店和对应的责任人</w:t>
-      </w:r>
-      <w:r>
-        <w:rPr>
-          <w:rFonts w:hint="eastAsia"/>
-        </w:rPr>
-        <w:t>。可以通过微信扫描二维码的方式查询该数据。</w:t>
-      </w:r>
-    </w:p>
-    <w:p>
-      <w:pPr>
-        <w:pStyle w:val="afb"/>
-        <w:numPr>
-          <w:ilvl w:val="0"/>
-          <w:numId w:val="14"/>
-        </w:numPr>
-        <w:ind w:firstLineChars="0"/>
-      </w:pPr>
-      <w:r>
-        <w:rPr>
-          <w:rFonts w:hint="eastAsia"/>
-        </w:rPr>
-        <w:t>能对</w:t>
-      </w:r>
-      <w:r>
-        <w:rPr>
-          <w:rFonts w:hint="eastAsia"/>
-        </w:rPr>
+        <w:t>解决方案</w:t>
+      </w:r>
+    </w:p>
+    <w:p>
+      <w:r>
+        <w:rPr>
+          <w:rFonts w:hint="eastAsia"/>
+        </w:rPr>
+        <w:t>参与人员：消费者、商贩、屠宰者、监督者、饲养者</w:t>
+      </w:r>
+    </w:p>
+    <w:p>
+      <w:r>
+        <w:tab/>
+      </w:r>
+      <w:r>
+        <w:rPr>
+          <w:rFonts w:hint="eastAsia"/>
+        </w:rPr>
+        <w:t>消费者： 只需要买到的肉食是安全可靠的。</w:t>
+      </w:r>
+    </w:p>
+    <w:p>
+      <w:r>
+        <w:tab/>
+      </w:r>
+      <w:r>
+        <w:rPr>
+          <w:rFonts w:hint="eastAsia"/>
+        </w:rPr>
+        <w:t xml:space="preserve">商贩： </w:t>
+      </w:r>
+      <w:r>
+        <w:t xml:space="preserve">  </w:t>
+      </w:r>
+      <w:r>
+        <w:rPr>
+          <w:rFonts w:hint="eastAsia"/>
+        </w:rPr>
+        <w:t>只关心如何能赚钱，如何不违法，至于肉可靠不可靠，只要不违法，商家不care。</w:t>
+      </w:r>
+    </w:p>
+    <w:p>
+      <w:r>
+        <w:tab/>
+      </w:r>
+      <w:r>
+        <w:rPr>
+          <w:rFonts w:hint="eastAsia"/>
+        </w:rPr>
+        <w:t>屠宰者： 只要经过许可，完成宰杀即可，也不care是否可靠是否安全。</w:t>
+      </w:r>
+    </w:p>
+    <w:p>
+      <w:pPr>
+        <w:rPr>
+          <w:rFonts w:hint="eastAsia"/>
+        </w:rPr>
+      </w:pPr>
+      <w:r>
+        <w:tab/>
+      </w:r>
+      <w:r>
+        <w:rPr>
+          <w:rFonts w:hint="eastAsia"/>
+        </w:rPr>
+        <w:t>监督者： 必须经过检测肉食是否安全可靠。</w:t>
+      </w:r>
+    </w:p>
+    <w:p>
+      <w:r>
+        <w:tab/>
+      </w:r>
+      <w:r>
+        <w:rPr>
+          <w:rFonts w:hint="eastAsia"/>
+        </w:rPr>
+        <w:t>饲养者： 只关心自己饲养的动物能经过安全检查并且成功出售即可。</w:t>
+      </w:r>
+    </w:p>
+    <w:p/>
+    <w:p>
+      <w:pPr>
+        <w:rPr>
+          <w:rFonts w:hint="eastAsia"/>
+        </w:rPr>
+      </w:pPr>
+    </w:p>
+    <w:p>
+      <w:r>
+        <w:rPr>
+          <w:noProof/>
+        </w:rPr>
+        <mc:AlternateContent>
+          <mc:Choice Requires="wps">
+            <w:drawing>
+              <wp:anchor distT="0" distB="0" distL="114300" distR="114300" simplePos="0" relativeHeight="251659264" behindDoc="0" locked="0" layoutInCell="1" allowOverlap="1" wp14:anchorId="699F8EFD" wp14:editId="293D6EBB">
+                <wp:simplePos x="0" y="0"/>
+                <wp:positionH relativeFrom="column">
+                  <wp:posOffset>960120</wp:posOffset>
+                </wp:positionH>
+                <wp:positionV relativeFrom="paragraph">
+                  <wp:posOffset>72304</wp:posOffset>
+                </wp:positionV>
+                <wp:extent cx="4559643" cy="1544595"/>
+                <wp:effectExtent l="0" t="0" r="0" b="5080"/>
+                <wp:wrapNone/>
+                <wp:docPr id="2" name="矩形 2"/>
+                <wp:cNvGraphicFramePr/>
+                <a:graphic xmlns:a="http://schemas.openxmlformats.org/drawingml/2006/main">
+                  <a:graphicData uri="http://schemas.microsoft.com/office/word/2010/wordprocessingShape">
+                    <wps:wsp>
+                      <wps:cNvSpPr/>
+                      <wps:spPr>
+                        <a:xfrm>
+                          <a:off x="0" y="0"/>
+                          <a:ext cx="4559643" cy="1544595"/>
+                        </a:xfrm>
+                        <a:prstGeom prst="rect">
+                          <a:avLst/>
+                        </a:prstGeom>
+                        <a:ln>
+                          <a:noFill/>
+                        </a:ln>
+                      </wps:spPr>
+                      <wps:style>
+                        <a:lnRef idx="2">
+                          <a:schemeClr val="accent6"/>
+                        </a:lnRef>
+                        <a:fillRef idx="1">
+                          <a:schemeClr val="lt1"/>
+                        </a:fillRef>
+                        <a:effectRef idx="0">
+                          <a:schemeClr val="accent6"/>
+                        </a:effectRef>
+                        <a:fontRef idx="minor">
+                          <a:schemeClr val="dk1"/>
+                        </a:fontRef>
+                      </wps:style>
+                      <wps:bodyPr rot="0" spcFirstLastPara="0" vertOverflow="overflow" horzOverflow="overflow" vert="horz" wrap="square" lIns="91440" tIns="45720" rIns="91440" bIns="45720" numCol="1" spcCol="0" rtlCol="0" fromWordArt="0" anchor="ctr" anchorCtr="0" forceAA="0" compatLnSpc="1">
+                        <a:prstTxWarp prst="textNoShape">
+                          <a:avLst/>
+                        </a:prstTxWarp>
+                        <a:noAutofit/>
+                      </wps:bodyPr>
+                    </wps:wsp>
+                  </a:graphicData>
+                </a:graphic>
+                <wp14:sizeRelH relativeFrom="margin">
+                  <wp14:pctWidth>0</wp14:pctWidth>
+                </wp14:sizeRelH>
+                <wp14:sizeRelV relativeFrom="margin">
+                  <wp14:pctHeight>0</wp14:pctHeight>
+                </wp14:sizeRelV>
+              </wp:anchor>
+            </w:drawing>
+          </mc:Choice>
+          <mc:Fallback>
+            <w:pict>
+              <v:rect w14:anchorId="53775E20" id="矩形 2" o:spid="_x0000_s1026" style="position:absolute;left:0;text-align:left;margin-left:75.6pt;margin-top:5.7pt;width:359.05pt;height:121.6pt;z-index:251659264;visibility:visible;mso-wrap-style:square;mso-width-percent:0;mso-height-percent:0;mso-wrap-distance-left:9pt;mso-wrap-distance-top:0;mso-wrap-distance-right:9pt;mso-wrap-distance-bottom:0;mso-position-horizontal:absolute;mso-position-horizontal-relative:text;mso-position-vertical:absolute;mso-position-vertical-relative:text;mso-width-percent:0;mso-height-percent:0;mso-width-relative:margin;mso-height-relative:margin;v-text-anchor:middle" o:gfxdata="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" fillcolor="white [3201]" stroked="f" strokeweight="1pt"/>
+            </w:pict>
+          </mc:Fallback>
+        </mc:AlternateContent>
+      </w:r>
+    </w:p>
+    <w:p>
+      <w:r>
+        <w:rPr>
+          <w:noProof/>
+        </w:rPr>
+        <w:lastRenderedPageBreak/>
+        <mc:AlternateContent>
+          <mc:Choice Requires="wps">
+            <w:drawing>
+              <wp:anchor distT="0" distB="0" distL="114300" distR="114300" simplePos="0" relativeHeight="251670528" behindDoc="0" locked="0" layoutInCell="1" allowOverlap="1" wp14:anchorId="34CDC836" wp14:editId="55869602">
+                <wp:simplePos x="0" y="0"/>
+                <wp:positionH relativeFrom="column">
+                  <wp:posOffset>3694860</wp:posOffset>
+                </wp:positionH>
+                <wp:positionV relativeFrom="paragraph">
+                  <wp:posOffset>26978</wp:posOffset>
+                </wp:positionV>
+                <wp:extent cx="345989" cy="481879"/>
+                <wp:effectExtent l="0" t="0" r="0" b="0"/>
+                <wp:wrapNone/>
+                <wp:docPr id="18" name="七边形 18"/>
+                <wp:cNvGraphicFramePr/>
+                <a:graphic xmlns:a="http://schemas.openxmlformats.org/drawingml/2006/main">
+                  <a:graphicData uri="http://schemas.microsoft.com/office/word/2010/wordprocessingShape">
+                    <wps:wsp>
+                      <wps:cNvSpPr/>
+                      <wps:spPr>
+                        <a:xfrm>
+                          <a:off x="0" y="0"/>
+                          <a:ext cx="345989" cy="481879"/>
+                        </a:xfrm>
+                        <a:prstGeom prst="heptagon">
+                          <a:avLst/>
+                        </a:prstGeom>
+                        <a:solidFill>
+                          <a:schemeClr val="bg1">
+                            <a:alpha val="0"/>
+                          </a:schemeClr>
+                        </a:solidFill>
+                        <a:ln cap="rnd">
+                          <a:noFill/>
+                          <a:round/>
+                        </a:ln>
+                      </wps:spPr>
+                      <wps:style>
+                        <a:lnRef idx="2">
+                          <a:schemeClr val="accent1">
+                            <a:shade val="50000"/>
+                          </a:schemeClr>
+                        </a:lnRef>
+                        <a:fillRef idx="1">
+                          <a:schemeClr val="accent1"/>
+                        </a:fillRef>
+                        <a:effectRef idx="0">
+                          <a:schemeClr val="accent1"/>
+                        </a:effectRef>
+                        <a:fontRef idx="minor">
+                          <a:schemeClr val="lt1"/>
+                        </a:fontRef>
+                      </wps:style>
+                      <wps:txbx>
+                        <w:txbxContent>
+                          <w:p>
+                            <w:pPr>
+                              <w:jc w:val="center"/>
+                              <w:rPr>
+                                <w:color w:val="000000" w:themeColor="text1"/>
+                              </w:rPr>
+                            </w:pPr>
+                            <w:r>
+                              <w:rPr>
+                                <w:color w:val="000000" w:themeColor="text1"/>
+                              </w:rPr>
+                              <w:t>2</w:t>
+                            </w:r>
+                          </w:p>
+                        </w:txbxContent>
+                      </wps:txbx>
+                      <wps:bodyPr rot="0" spcFirstLastPara="0" vertOverflow="overflow" horzOverflow="overflow" vert="horz" wrap="square" lIns="91440" tIns="45720" rIns="91440" bIns="45720" numCol="1" spcCol="0" rtlCol="0" fromWordArt="0" anchor="ctr" anchorCtr="0" forceAA="0" compatLnSpc="1">
+                        <a:prstTxWarp prst="textNoShape">
+                          <a:avLst/>
+                        </a:prstTxWarp>
+                        <a:noAutofit/>
+                      </wps:bodyPr>
+                    </wps:wsp>
+                  </a:graphicData>
+                </a:graphic>
+                <wp14:sizeRelH relativeFrom="margin">
+                  <wp14:pctWidth>0</wp14:pctWidth>
+                </wp14:sizeRelH>
+                <wp14:sizeRelV relativeFrom="margin">
+                  <wp14:pctHeight>0</wp14:pctHeight>
+                </wp14:sizeRelV>
+              </wp:anchor>
+            </w:drawing>
+          </mc:Choice>
+          <mc:Fallback>
+            <w:pict>
+              <v:shape w14:anchorId="34CDC836" id="七边形 18" o:spid="_x0000_s1026" style="position:absolute;margin-left:290.95pt;margin-top:2.1pt;width:27.25pt;height:37.95pt;z-index:251670528;visibility:visible;mso-wrap-style:square;mso-width-percent:0;mso-height-percent:0;mso-wrap-distance-left:9pt;mso-wrap-distance-top:0;mso-wrap-distance-right:9pt;mso-wrap-distance-bottom:0;mso-position-horizontal:absolute;mso-position-horizontal-relative:text;mso-position-vertical:absolute;mso-position-vertical-relative:text;mso-width-percent:0;mso-height-percent:0;mso-width-relative:margin;mso-height-relative:margin;v-text-anchor:middle" coordsize="345989,481879" o:spt="100" o:gfxdata="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" adj="-11796480,,5400" path="m-1,309900l34264,95442,172995,,311725,95442r34265,214458l249984,481882r-153979,l-1,309900xe" fillcolor="white [3212]" stroked="f" strokeweight="1pt">
+                <v:fill opacity="0"/>
+                <v:stroke joinstyle="round" endcap="round"/>
+                <v:formulas/>
+                <v:path arrowok="t" o:connecttype="custom" o:connectlocs="-1,309900;34264,95442;172995,0;311725,95442;345990,309900;249984,481882;96005,481882;-1,309900" o:connectangles="0,0,0,0,0,0,0,0" textboxrect="0,0,345989,481879"/>
+                <v:textbox>
+                  <w:txbxContent>
+                    <w:p>
+                      <w:pPr>
+                        <w:jc w:val="center"/>
+                        <w:rPr>
+                          <w:color w:val="000000" w:themeColor="text1"/>
+                        </w:rPr>
+                      </w:pPr>
+                      <w:r>
+                        <w:rPr>
+                          <w:color w:val="000000" w:themeColor="text1"/>
+                        </w:rPr>
+                        <w:t>2</w:t>
+                      </w:r>
+                    </w:p>
+                  </w:txbxContent>
+                </v:textbox>
+              </v:shape>
+            </w:pict>
+          </mc:Fallback>
+        </mc:AlternateContent>
+      </w:r>
+      <w:r>
+        <w:rPr>
+          <w:noProof/>
+        </w:rPr>
+        <mc:AlternateContent>
+          <mc:Choice Requires="wps">
+            <w:drawing>
+              <wp:anchor distT="0" distB="0" distL="114300" distR="114300" simplePos="0" relativeHeight="251669504" behindDoc="0" locked="0" layoutInCell="1" allowOverlap="1" wp14:anchorId="2735B520" wp14:editId="527263C4">
+                <wp:simplePos x="0" y="0"/>
+                <wp:positionH relativeFrom="column">
+                  <wp:posOffset>2072227</wp:posOffset>
+                </wp:positionH>
+                <wp:positionV relativeFrom="paragraph">
+                  <wp:posOffset>23100</wp:posOffset>
+                </wp:positionV>
+                <wp:extent cx="345989" cy="481879"/>
+                <wp:effectExtent l="0" t="0" r="0" b="0"/>
+                <wp:wrapNone/>
+                <wp:docPr id="17" name="七边形 17"/>
+                <wp:cNvGraphicFramePr/>
+                <a:graphic xmlns:a="http://schemas.openxmlformats.org/drawingml/2006/main">
+                  <a:graphicData uri="http://schemas.microsoft.com/office/word/2010/wordprocessingShape">
+                    <wps:wsp>
+                      <wps:cNvSpPr/>
+                      <wps:spPr>
+                        <a:xfrm>
+                          <a:off x="0" y="0"/>
+                          <a:ext cx="345989" cy="481879"/>
+                        </a:xfrm>
+                        <a:prstGeom prst="heptagon">
+                          <a:avLst/>
+                        </a:prstGeom>
+                        <a:solidFill>
+                          <a:schemeClr val="bg1">
+                            <a:alpha val="0"/>
+                          </a:schemeClr>
+                        </a:solidFill>
+                        <a:ln cap="rnd">
+                          <a:noFill/>
+                          <a:round/>
+                        </a:ln>
+                      </wps:spPr>
+                      <wps:style>
+                        <a:lnRef idx="2">
+                          <a:schemeClr val="accent1">
+                            <a:shade val="50000"/>
+                          </a:schemeClr>
+                        </a:lnRef>
+                        <a:fillRef idx="1">
+                          <a:schemeClr val="accent1"/>
+                        </a:fillRef>
+                        <a:effectRef idx="0">
+                          <a:schemeClr val="accent1"/>
+                        </a:effectRef>
+                        <a:fontRef idx="minor">
+                          <a:schemeClr val="lt1"/>
+                        </a:fontRef>
+                      </wps:style>
+                      <wps:txbx>
+                        <w:txbxContent>
+                          <w:p>
+                            <w:pPr>
+                              <w:jc w:val="center"/>
+                              <w:rPr>
+                                <w:color w:val="000000" w:themeColor="text1"/>
+                              </w:rPr>
+                            </w:pPr>
+                            <w:r>
+                              <w:rPr>
+                                <w:rFonts w:hint="eastAsia"/>
+                                <w:color w:val="000000" w:themeColor="text1"/>
+                              </w:rPr>
+                              <w:t>1</w:t>
+                            </w:r>
+                          </w:p>
+                        </w:txbxContent>
+                      </wps:txbx>
+                      <wps:bodyPr rot="0" spcFirstLastPara="0" vertOverflow="overflow" horzOverflow="overflow" vert="horz" wrap="square" lIns="91440" tIns="45720" rIns="91440" bIns="45720" numCol="1" spcCol="0" rtlCol="0" fromWordArt="0" anchor="ctr" anchorCtr="0" forceAA="0" compatLnSpc="1">
+                        <a:prstTxWarp prst="textNoShape">
+                          <a:avLst/>
+                        </a:prstTxWarp>
+                        <a:noAutofit/>
+                      </wps:bodyPr>
+                    </wps:wsp>
+                  </a:graphicData>
+                </a:graphic>
+                <wp14:sizeRelH relativeFrom="margin">
+                  <wp14:pctWidth>0</wp14:pctWidth>
+                </wp14:sizeRelH>
+                <wp14:sizeRelV relativeFrom="margin">
+                  <wp14:pctHeight>0</wp14:pctHeight>
+                </wp14:sizeRelV>
+              </wp:anchor>
+            </w:drawing>
+          </mc:Choice>
+          <mc:Fallback>
+            <w:pict>
+              <v:shape w14:anchorId="2735B520" id="七边形 17" o:spid="_x0000_s1027" style="position:absolute;margin-left:163.15pt;margin-top:1.8pt;width:27.25pt;height:37.95pt;z-index:251669504;visibility:visible;mso-wrap-style:square;mso-width-percent:0;mso-height-percent:0;mso-wrap-distance-left:9pt;mso-wrap-distance-top:0;mso-wrap-distance-right:9pt;mso-wrap-distance-bottom:0;mso-position-horizontal:absolute;mso-position-horizontal-relative:text;mso-position-vertical:absolute;mso-position-vertical-relative:text;mso-width-percent:0;mso-height-percent:0;mso-width-relative:margin;mso-height-relative:margin;v-text-anchor:middle" coordsize="345989,481879" o:spt="100" o:gfxdata="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" adj="-11796480,,5400" path="m-1,309900l34264,95442,172995,,311725,95442r34265,214458l249984,481882r-153979,l-1,309900xe" fillcolor="white [3212]" stroked="f" strokeweight="1pt">
+                <v:fill opacity="0"/>
+                <v:stroke joinstyle="round" endcap="round"/>
+                <v:formulas/>
+                <v:path arrowok="t" o:connecttype="custom" o:connectlocs="-1,309900;34264,95442;172995,0;311725,95442;345990,309900;249984,481882;96005,481882;-1,309900" o:connectangles="0,0,0,0,0,0,0,0" textboxrect="0,0,345989,481879"/>
+                <v:textbox>
+                  <w:txbxContent>
+                    <w:p>
+                      <w:pPr>
+                        <w:jc w:val="center"/>
+                        <w:rPr>
+                          <w:color w:val="000000" w:themeColor="text1"/>
+                        </w:rPr>
+                      </w:pPr>
+                      <w:r>
+                        <w:rPr>
+                          <w:rFonts w:hint="eastAsia"/>
+                          <w:color w:val="000000" w:themeColor="text1"/>
+                        </w:rPr>
+                        <w:t>1</w:t>
+                      </w:r>
+                    </w:p>
+                  </w:txbxContent>
+                </v:textbox>
+              </v:shape>
+            </w:pict>
+          </mc:Fallback>
+        </mc:AlternateContent>
+      </w:r>
+      <w:r>
+        <w:rPr>
+          <w:noProof/>
+        </w:rPr>
+        <mc:AlternateContent>
+          <mc:Choice Requires="wps">
+            <w:drawing>
+              <wp:anchor distT="0" distB="0" distL="114300" distR="114300" simplePos="0" relativeHeight="251662336" behindDoc="0" locked="0" layoutInCell="1" allowOverlap="1" wp14:anchorId="096A3990" wp14:editId="4B2EF73E">
+                <wp:simplePos x="0" y="0"/>
+                <wp:positionH relativeFrom="column">
+                  <wp:posOffset>4226011</wp:posOffset>
+                </wp:positionH>
+                <wp:positionV relativeFrom="paragraph">
+                  <wp:posOffset>142102</wp:posOffset>
+                </wp:positionV>
+                <wp:extent cx="759941" cy="364524"/>
+                <wp:effectExtent l="0" t="0" r="15240" b="16510"/>
+                <wp:wrapNone/>
+                <wp:docPr id="9" name="矩形 9"/>
+                <wp:cNvGraphicFramePr/>
+                <a:graphic xmlns:a="http://schemas.openxmlformats.org/drawingml/2006/main">
+                  <a:graphicData uri="http://schemas.microsoft.com/office/word/2010/wordprocessingShape">
+                    <wps:wsp>
+                      <wps:cNvSpPr/>
+                      <wps:spPr>
+                        <a:xfrm>
+                          <a:off x="0" y="0"/>
+                          <a:ext cx="759941" cy="364524"/>
+                        </a:xfrm>
+                        <a:prstGeom prst="rect">
+                          <a:avLst/>
+                        </a:prstGeom>
+                        <a:noFill/>
+                        <a:ln>
+                          <a:solidFill>
+                            <a:schemeClr val="bg1"/>
+                          </a:solidFill>
+                        </a:ln>
+                      </wps:spPr>
+                      <wps:style>
+                        <a:lnRef idx="2">
+                          <a:schemeClr val="accent1">
+                            <a:shade val="50000"/>
+                          </a:schemeClr>
+                        </a:lnRef>
+                        <a:fillRef idx="1">
+                          <a:schemeClr val="accent1"/>
+                        </a:fillRef>
+                        <a:effectRef idx="0">
+                          <a:schemeClr val="accent1"/>
+                        </a:effectRef>
+                        <a:fontRef idx="minor">
+                          <a:schemeClr val="lt1"/>
+                        </a:fontRef>
+                      </wps:style>
+                      <wps:txbx>
+                        <w:txbxContent>
+                          <w:p>
+                            <w:pPr>
+                              <w:jc w:val="center"/>
+                              <w:rPr>
+                                <w:color w:val="000000" w:themeColor="text1"/>
+                              </w:rPr>
+                            </w:pPr>
+                            <w:r>
+                              <w:rPr>
+                                <w:rFonts w:hint="eastAsia"/>
+                                <w:color w:val="000000" w:themeColor="text1"/>
+                              </w:rPr>
+                              <w:t>屠宰者</w:t>
+                            </w:r>
+                          </w:p>
+                        </w:txbxContent>
+                      </wps:txbx>
+                      <wps:bodyPr rot="0" spcFirstLastPara="0" vertOverflow="overflow" horzOverflow="overflow" vert="horz" wrap="square" lIns="91440" tIns="45720" rIns="91440" bIns="45720" numCol="1" spcCol="0" rtlCol="0" fromWordArt="0" anchor="ctr" anchorCtr="0" forceAA="0" compatLnSpc="1">
+                        <a:prstTxWarp prst="textNoShape">
+                          <a:avLst/>
+                        </a:prstTxWarp>
+                        <a:noAutofit/>
+                      </wps:bodyPr>
+                    </wps:wsp>
+                  </a:graphicData>
+                </a:graphic>
+              </wp:anchor>
+            </w:drawing>
+          </mc:Choice>
+          <mc:Fallback>
+            <w:pict>
+              <v:rect w14:anchorId="096A3990" id="矩形 9" o:spid="_x0000_s1028" style="position:absolute;margin-left:332.75pt;margin-top:11.2pt;width:59.85pt;height:28.7pt;z-index:251662336;visibility:visible;mso-wrap-style:square;mso-wrap-distance-left:9pt;mso-wrap-distance-top:0;mso-wrap-distance-right:9pt;mso-wrap-distance-bottom:0;mso-position-horizontal:absolute;mso-position-horizontal-relative:text;mso-position-vertical:absolute;mso-position-vertical-relative:text;v-text-anchor:middle" o:gfxdata="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" filled="f" strokecolor="white [3212]" strokeweight="1pt">
+                <v:textbox>
+                  <w:txbxContent>
+                    <w:p>
+                      <w:pPr>
+                        <w:jc w:val="center"/>
+                        <w:rPr>
+                          <w:color w:val="000000" w:themeColor="text1"/>
+                        </w:rPr>
+                      </w:pPr>
+                      <w:r>
+                        <w:rPr>
+                          <w:rFonts w:hint="eastAsia"/>
+                          <w:color w:val="000000" w:themeColor="text1"/>
+                        </w:rPr>
+                        <w:t>屠宰者</w:t>
+                      </w:r>
+                    </w:p>
+                  </w:txbxContent>
+                </v:textbox>
+              </v:rect>
+            </w:pict>
+          </mc:Fallback>
+        </mc:AlternateContent>
+      </w:r>
+      <w:r>
+        <w:rPr>
+          <w:noProof/>
+        </w:rPr>
+        <mc:AlternateContent>
+          <mc:Choice Requires="wps">
+            <w:drawing>
+              <wp:anchor distT="0" distB="0" distL="114300" distR="114300" simplePos="0" relativeHeight="251661312" behindDoc="0" locked="0" layoutInCell="1" allowOverlap="1" wp14:anchorId="63CFEC9F" wp14:editId="3AB58D91">
+                <wp:simplePos x="0" y="0"/>
+                <wp:positionH relativeFrom="column">
+                  <wp:posOffset>2637961</wp:posOffset>
+                </wp:positionH>
+                <wp:positionV relativeFrom="paragraph">
+                  <wp:posOffset>150597</wp:posOffset>
+                </wp:positionV>
+                <wp:extent cx="759941" cy="364524"/>
+                <wp:effectExtent l="0" t="0" r="15240" b="16510"/>
+                <wp:wrapNone/>
+                <wp:docPr id="8" name="矩形 8"/>
+                <wp:cNvGraphicFramePr/>
+                <a:graphic xmlns:a="http://schemas.openxmlformats.org/drawingml/2006/main">
+                  <a:graphicData uri="http://schemas.microsoft.com/office/word/2010/wordprocessingShape">
+                    <wps:wsp>
+                      <wps:cNvSpPr/>
+                      <wps:spPr>
+                        <a:xfrm>
+                          <a:off x="0" y="0"/>
+                          <a:ext cx="759941" cy="364524"/>
+                        </a:xfrm>
+                        <a:prstGeom prst="rect">
+                          <a:avLst/>
+                        </a:prstGeom>
+                        <a:noFill/>
+                        <a:ln>
+                          <a:solidFill>
+                            <a:schemeClr val="bg1"/>
+                          </a:solidFill>
+                        </a:ln>
+                      </wps:spPr>
+                      <wps:style>
+                        <a:lnRef idx="2">
+                          <a:schemeClr val="accent1">
+                            <a:shade val="50000"/>
+                          </a:schemeClr>
+                        </a:lnRef>
+                        <a:fillRef idx="1">
+                          <a:schemeClr val="accent1"/>
+                        </a:fillRef>
+                        <a:effectRef idx="0">
+                          <a:schemeClr val="accent1"/>
+                        </a:effectRef>
+                        <a:fontRef idx="minor">
+                          <a:schemeClr val="lt1"/>
+                        </a:fontRef>
+                      </wps:style>
+                      <wps:txbx>
+                        <w:txbxContent>
+                          <w:p>
+                            <w:pPr>
+                              <w:jc w:val="center"/>
+                              <w:rPr>
+                                <w:color w:val="000000" w:themeColor="text1"/>
+                              </w:rPr>
+                            </w:pPr>
+                            <w:r>
+                              <w:rPr>
+                                <w:rFonts w:hint="eastAsia"/>
+                                <w:color w:val="000000" w:themeColor="text1"/>
+                              </w:rPr>
+                              <w:t>监督者</w:t>
+                            </w:r>
+                          </w:p>
+                        </w:txbxContent>
+                      </wps:txbx>
+                      <wps:bodyPr rot="0" spcFirstLastPara="0" vertOverflow="overflow" horzOverflow="overflow" vert="horz" wrap="square" lIns="91440" tIns="45720" rIns="91440" bIns="45720" numCol="1" spcCol="0" rtlCol="0" fromWordArt="0" anchor="ctr" anchorCtr="0" forceAA="0" compatLnSpc="1">
+                        <a:prstTxWarp prst="textNoShape">
+                          <a:avLst/>
+                        </a:prstTxWarp>
+                        <a:noAutofit/>
+                      </wps:bodyPr>
+                    </wps:wsp>
+                  </a:graphicData>
+                </a:graphic>
+              </wp:anchor>
+            </w:drawing>
+          </mc:Choice>
+          <mc:Fallback>
+            <w:pict>
+              <v:rect w14:anchorId="63CFEC9F" id="矩形 8" o:spid="_x0000_s1029" style="position:absolute;margin-left:207.7pt;margin-top:11.85pt;width:59.85pt;height:28.7pt;z-index:251661312;visibility:visible;mso-wrap-style:square;mso-wrap-distance-left:9pt;mso-wrap-distance-top:0;mso-wrap-distance-right:9pt;mso-wrap-distance-bottom:0;mso-position-horizontal:absolute;mso-position-horizontal-relative:text;mso-position-vertical:absolute;mso-position-vertical-relative:text;v-text-anchor:middle" o:gfxdata="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" filled="f" strokecolor="white [3212]" strokeweight="1pt">
+                <v:textbox>
+                  <w:txbxContent>
+                    <w:p>
+                      <w:pPr>
+                        <w:jc w:val="center"/>
+                        <w:rPr>
+                          <w:color w:val="000000" w:themeColor="text1"/>
+                        </w:rPr>
+                      </w:pPr>
+                      <w:r>
+                        <w:rPr>
+                          <w:rFonts w:hint="eastAsia"/>
+                          <w:color w:val="000000" w:themeColor="text1"/>
+                        </w:rPr>
+                        <w:t>监督者</w:t>
+                      </w:r>
+                    </w:p>
+                  </w:txbxContent>
+                </v:textbox>
+              </v:rect>
+            </w:pict>
+          </mc:Fallback>
+        </mc:AlternateContent>
+      </w:r>
+      <w:r>
+        <w:rPr>
+          <w:noProof/>
+        </w:rPr>
+        <mc:AlternateContent>
+          <mc:Choice Requires="wps">
+            <w:drawing>
+              <wp:anchor distT="0" distB="0" distL="114300" distR="114300" simplePos="0" relativeHeight="251660288" behindDoc="0" locked="0" layoutInCell="1" allowOverlap="1" wp14:anchorId="6204CC8A" wp14:editId="6D27B44E">
+                <wp:simplePos x="0" y="0"/>
+                <wp:positionH relativeFrom="column">
+                  <wp:posOffset>1120209</wp:posOffset>
+                </wp:positionH>
+                <wp:positionV relativeFrom="paragraph">
+                  <wp:posOffset>140317</wp:posOffset>
+                </wp:positionV>
+                <wp:extent cx="759941" cy="364524"/>
+                <wp:effectExtent l="0" t="0" r="15240" b="16510"/>
+                <wp:wrapNone/>
+                <wp:docPr id="3" name="矩形 3"/>
+                <wp:cNvGraphicFramePr/>
+                <a:graphic xmlns:a="http://schemas.openxmlformats.org/drawingml/2006/main">
+                  <a:graphicData uri="http://schemas.microsoft.com/office/word/2010/wordprocessingShape">
+                    <wps:wsp>
+                      <wps:cNvSpPr/>
+                      <wps:spPr>
+                        <a:xfrm>
+                          <a:off x="0" y="0"/>
+                          <a:ext cx="759941" cy="364524"/>
+                        </a:xfrm>
+                        <a:prstGeom prst="rect">
+                          <a:avLst/>
+                        </a:prstGeom>
+                        <a:noFill/>
+                        <a:ln>
+                          <a:solidFill>
+                            <a:schemeClr val="bg1"/>
+                          </a:solidFill>
+                        </a:ln>
+                      </wps:spPr>
+                      <wps:style>
+                        <a:lnRef idx="2">
+                          <a:schemeClr val="accent1">
+                            <a:shade val="50000"/>
+                          </a:schemeClr>
+                        </a:lnRef>
+                        <a:fillRef idx="1">
+                          <a:schemeClr val="accent1"/>
+                        </a:fillRef>
+                        <a:effectRef idx="0">
+                          <a:schemeClr val="accent1"/>
+                        </a:effectRef>
+                        <a:fontRef idx="minor">
+                          <a:schemeClr val="lt1"/>
+                        </a:fontRef>
+                      </wps:style>
+                      <wps:txbx>
+                        <w:txbxContent>
+                          <w:p>
+                            <w:pPr>
+                              <w:jc w:val="center"/>
+                              <w:rPr>
+                                <w:color w:val="000000" w:themeColor="text1"/>
+                              </w:rPr>
+                            </w:pPr>
+                            <w:r>
+                              <w:rPr>
+                                <w:rFonts w:hint="eastAsia"/>
+                                <w:color w:val="000000" w:themeColor="text1"/>
+                              </w:rPr>
+                              <w:t>饲养员</w:t>
+                            </w:r>
+                          </w:p>
+                        </w:txbxContent>
+                      </wps:txbx>
+                      <wps:bodyPr rot="0" spcFirstLastPara="0" vertOverflow="overflow" horzOverflow="overflow" vert="horz" wrap="square" lIns="91440" tIns="45720" rIns="91440" bIns="45720" numCol="1" spcCol="0" rtlCol="0" fromWordArt="0" anchor="ctr" anchorCtr="0" forceAA="0" compatLnSpc="1">
+                        <a:prstTxWarp prst="textNoShape">
+                          <a:avLst/>
+                        </a:prstTxWarp>
+                        <a:noAutofit/>
+                      </wps:bodyPr>
+                    </wps:wsp>
+                  </a:graphicData>
+                </a:graphic>
+              </wp:anchor>
+            </w:drawing>
+          </mc:Choice>
+          <mc:Fallback>
+            <w:pict>
+              <v:rect w14:anchorId="6204CC8A" id="矩形 3" o:spid="_x0000_s1030" style="position:absolute;margin-left:88.2pt;margin-top:11.05pt;width:59.85pt;height:28.7pt;z-index:251660288;visibility:visible;mso-wrap-style:square;mso-wrap-distance-left:9pt;mso-wrap-distance-top:0;mso-wrap-distance-right:9pt;mso-wrap-distance-bottom:0;mso-position-horizontal:absolute;mso-position-horizontal-relative:text;mso-position-vertical:absolute;mso-position-vertical-relative:text;v-text-anchor:middle" o:gfxdata="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" filled="f" strokecolor="white [3212]" strokeweight="1pt">
+                <v:textbox>
+                  <w:txbxContent>
+                    <w:p>
+                      <w:pPr>
+                        <w:jc w:val="center"/>
+                        <w:rPr>
+                          <w:color w:val="000000" w:themeColor="text1"/>
+                        </w:rPr>
+                      </w:pPr>
+                      <w:r>
+                        <w:rPr>
+                          <w:rFonts w:hint="eastAsia"/>
+                          <w:color w:val="000000" w:themeColor="text1"/>
+                        </w:rPr>
+                        <w:t>饲养员</w:t>
+                      </w:r>
+                    </w:p>
+                  </w:txbxContent>
+                </v:textbox>
+              </v:rect>
+            </w:pict>
+          </mc:Fallback>
+        </mc:AlternateContent>
+      </w:r>
+    </w:p>
+    <w:p>
+      <w:r>
+        <w:rPr>
+          <w:noProof/>
+        </w:rPr>
+        <mc:AlternateContent>
+          <mc:Choice Requires="wps">
+            <w:drawing>
+              <wp:anchor distT="0" distB="0" distL="114300" distR="114300" simplePos="0" relativeHeight="251666432" behindDoc="0" locked="0" layoutInCell="1" allowOverlap="1" wp14:anchorId="273CFCF0" wp14:editId="69C04C8A">
+                <wp:simplePos x="0" y="0"/>
+                <wp:positionH relativeFrom="column">
+                  <wp:posOffset>3342520</wp:posOffset>
+                </wp:positionH>
+                <wp:positionV relativeFrom="paragraph">
+                  <wp:posOffset>156519</wp:posOffset>
+                </wp:positionV>
+                <wp:extent cx="939113" cy="0"/>
+                <wp:effectExtent l="0" t="63500" r="0" b="76200"/>
+                <wp:wrapNone/>
+                <wp:docPr id="13" name="直线箭头连接符 13"/>
+                <wp:cNvGraphicFramePr/>
+                <a:graphic xmlns:a="http://schemas.openxmlformats.org/drawingml/2006/main">
+                  <a:graphicData uri="http://schemas.microsoft.com/office/word/2010/wordprocessingShape">
+                    <wps:wsp>
+                      <wps:cNvCnPr/>
+                      <wps:spPr>
+                        <a:xfrm>
+                          <a:off x="0" y="0"/>
+                          <a:ext cx="939113" cy="0"/>
+                        </a:xfrm>
+                        <a:prstGeom prst="straightConnector1">
+                          <a:avLst/>
+                        </a:prstGeom>
+                        <a:ln>
+                          <a:tailEnd type="triangle"/>
+                        </a:ln>
+                      </wps:spPr>
+                      <wps:style>
+                        <a:lnRef idx="1">
+                          <a:schemeClr val="accent1"/>
+                        </a:lnRef>
+                        <a:fillRef idx="0">
+                          <a:schemeClr val="accent1"/>
+                        </a:fillRef>
+                        <a:effectRef idx="0">
+                          <a:schemeClr val="accent1"/>
+                        </a:effectRef>
+                        <a:fontRef idx="minor">
+                          <a:schemeClr val="tx1"/>
+                        </a:fontRef>
+                      </wps:style>
+                      <wps:bodyPr/>
+                    </wps:wsp>
+                  </a:graphicData>
+                </a:graphic>
+              </wp:anchor>
+            </w:drawing>
+          </mc:Choice>
+          <mc:Fallback>
+            <w:pict>
+              <v:shapetype w14:anchorId="63D1B44D" id="_x0000_t32" coordsize="21600,21600" o:spt="32" o:oned="t" path="m,l21600,21600e" filled="f">
+                <v:path arrowok="t" fillok="f" o:connecttype="none"/>
+                <o:lock v:ext="edit" shapetype="t"/>
+              </v:shapetype>
+              <v:shape id="直线箭头连接符 13" o:spid="_x0000_s1026" type="#_x0000_t32" style="position:absolute;left:0;text-align:left;margin-left:263.2pt;margin-top:12.3pt;width:73.95pt;height:0;z-index:251666432;visibility:visible;mso-wrap-style:square;mso-wrap-distance-left:9pt;mso-wrap-distance-top:0;mso-wrap-distance-right:9pt;mso-wrap-distance-bottom:0;mso-position-horizontal:absolute;mso-position-horizontal-relative:text;mso-position-vertical:absolute;mso-position-vertical-relative:text" o:gfxdata="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" strokecolor="#0072c6 [3204]" strokeweight=".5pt">
+                <v:stroke endarrow="block" joinstyle="miter"/>
+              </v:shape>
+            </w:pict>
+          </mc:Fallback>
+        </mc:AlternateContent>
+      </w:r>
+      <w:r>
+        <w:rPr>
+          <w:noProof/>
+        </w:rPr>
+        <mc:AlternateContent>
+          <mc:Choice Requires="wps">
+            <w:drawing>
+              <wp:anchor distT="0" distB="0" distL="114300" distR="114300" simplePos="0" relativeHeight="251665408" behindDoc="0" locked="0" layoutInCell="1" allowOverlap="1" wp14:anchorId="114543AB" wp14:editId="2941C26D">
+                <wp:simplePos x="0" y="0"/>
+                <wp:positionH relativeFrom="column">
+                  <wp:posOffset>1837449</wp:posOffset>
+                </wp:positionH>
+                <wp:positionV relativeFrom="paragraph">
+                  <wp:posOffset>152434</wp:posOffset>
+                </wp:positionV>
+                <wp:extent cx="939113" cy="0"/>
+                <wp:effectExtent l="0" t="63500" r="0" b="76200"/>
+                <wp:wrapNone/>
+                <wp:docPr id="12" name="直线箭头连接符 12"/>
+                <wp:cNvGraphicFramePr/>
+                <a:graphic xmlns:a="http://schemas.openxmlformats.org/drawingml/2006/main">
+                  <a:graphicData uri="http://schemas.microsoft.com/office/word/2010/wordprocessingShape">
+                    <wps:wsp>
+                      <wps:cNvCnPr/>
+                      <wps:spPr>
+                        <a:xfrm>
+                          <a:off x="0" y="0"/>
+                          <a:ext cx="939113" cy="0"/>
+                        </a:xfrm>
+                        <a:prstGeom prst="straightConnector1">
+                          <a:avLst/>
+                        </a:prstGeom>
+                        <a:ln>
+                          <a:tailEnd type="triangle"/>
+                        </a:ln>
+                      </wps:spPr>
+                      <wps:style>
+                        <a:lnRef idx="1">
+                          <a:schemeClr val="accent1"/>
+                        </a:lnRef>
+                        <a:fillRef idx="0">
+                          <a:schemeClr val="accent1"/>
+                        </a:fillRef>
+                        <a:effectRef idx="0">
+                          <a:schemeClr val="accent1"/>
+                        </a:effectRef>
+                        <a:fontRef idx="minor">
+                          <a:schemeClr val="tx1"/>
+                        </a:fontRef>
+                      </wps:style>
+                      <wps:bodyPr/>
+                    </wps:wsp>
+                  </a:graphicData>
+                </a:graphic>
+              </wp:anchor>
+            </w:drawing>
+          </mc:Choice>
+          <mc:Fallback>
+            <w:pict>
+              <v:shape w14:anchorId="4739B2FA" id="直线箭头连接符 12" o:spid="_x0000_s1026" type="#_x0000_t32" style="position:absolute;left:0;text-align:left;margin-left:144.7pt;margin-top:12pt;width:73.95pt;height:0;z-index:251665408;visibility:visible;mso-wrap-style:square;mso-wrap-distance-left:9pt;mso-wrap-distance-top:0;mso-wrap-distance-right:9pt;mso-wrap-distance-bottom:0;mso-position-horizontal:absolute;mso-position-horizontal-relative:text;mso-position-vertical:absolute;mso-position-vertical-relative:text" o:gfxdata="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" strokecolor="#0072c6 [3204]" strokeweight=".5pt">
+                <v:stroke endarrow="block" joinstyle="miter"/>
+              </v:shape>
+            </w:pict>
+          </mc:Fallback>
+        </mc:AlternateContent>
+      </w:r>
+    </w:p>
+    <w:p>
+      <w:r>
+        <w:rPr>
+          <w:noProof/>
+        </w:rPr>
+        <mc:AlternateContent>
+          <mc:Choice Requires="wps">
+            <w:drawing>
+              <wp:anchor distT="0" distB="0" distL="114300" distR="114300" simplePos="0" relativeHeight="251671552" behindDoc="0" locked="0" layoutInCell="1" allowOverlap="1" wp14:anchorId="5ACC9820" wp14:editId="75F4FD3B">
+                <wp:simplePos x="0" y="0"/>
+                <wp:positionH relativeFrom="column">
+                  <wp:posOffset>4640271</wp:posOffset>
+                </wp:positionH>
+                <wp:positionV relativeFrom="paragraph">
+                  <wp:posOffset>33140</wp:posOffset>
+                </wp:positionV>
+                <wp:extent cx="345989" cy="481879"/>
+                <wp:effectExtent l="0" t="0" r="0" b="0"/>
+                <wp:wrapNone/>
+                <wp:docPr id="19" name="七边形 19"/>
+                <wp:cNvGraphicFramePr/>
+                <a:graphic xmlns:a="http://schemas.openxmlformats.org/drawingml/2006/main">
+                  <a:graphicData uri="http://schemas.microsoft.com/office/word/2010/wordprocessingShape">
+                    <wps:wsp>
+                      <wps:cNvSpPr/>
+                      <wps:spPr>
+                        <a:xfrm>
+                          <a:off x="0" y="0"/>
+                          <a:ext cx="345989" cy="481879"/>
+                        </a:xfrm>
+                        <a:prstGeom prst="heptagon">
+                          <a:avLst/>
+                        </a:prstGeom>
+                        <a:solidFill>
+                          <a:schemeClr val="bg1">
+                            <a:alpha val="0"/>
+                          </a:schemeClr>
+                        </a:solidFill>
+                        <a:ln cap="rnd">
+                          <a:noFill/>
+                          <a:round/>
+                        </a:ln>
+                      </wps:spPr>
+                      <wps:style>
+                        <a:lnRef idx="2">
+                          <a:schemeClr val="accent1">
+                            <a:shade val="50000"/>
+                          </a:schemeClr>
+                        </a:lnRef>
+                        <a:fillRef idx="1">
+                          <a:schemeClr val="accent1"/>
+                        </a:fillRef>
+                        <a:effectRef idx="0">
+                          <a:schemeClr val="accent1"/>
+                        </a:effectRef>
+                        <a:fontRef idx="minor">
+                          <a:schemeClr val="lt1"/>
+                        </a:fontRef>
+                      </wps:style>
+                      <wps:txbx>
+                        <w:txbxContent>
+                          <w:p>
+                            <w:pPr>
+                              <w:jc w:val="center"/>
+                              <w:rPr>
+                                <w:color w:val="000000" w:themeColor="text1"/>
+                              </w:rPr>
+                            </w:pPr>
+                            <w:r>
+                              <w:rPr>
+                                <w:color w:val="000000" w:themeColor="text1"/>
+                              </w:rPr>
+                              <w:t>3</w:t>
+                            </w:r>
+                          </w:p>
+                        </w:txbxContent>
+                      </wps:txbx>
+                      <wps:bodyPr rot="0" spcFirstLastPara="0" vertOverflow="overflow" horzOverflow="overflow" vert="horz" wrap="square" lIns="91440" tIns="45720" rIns="91440" bIns="45720" numCol="1" spcCol="0" rtlCol="0" fromWordArt="0" anchor="ctr" anchorCtr="0" forceAA="0" compatLnSpc="1">
+                        <a:prstTxWarp prst="textNoShape">
+                          <a:avLst/>
+                        </a:prstTxWarp>
+                        <a:noAutofit/>
+                      </wps:bodyPr>
+                    </wps:wsp>
+                  </a:graphicData>
+                </a:graphic>
+                <wp14:sizeRelH relativeFrom="margin">
+                  <wp14:pctWidth>0</wp14:pctWidth>
+                </wp14:sizeRelH>
+                <wp14:sizeRelV relativeFrom="margin">
+                  <wp14:pctHeight>0</wp14:pctHeight>
+                </wp14:sizeRelV>
+              </wp:anchor>
+            </w:drawing>
+          </mc:Choice>
+          <mc:Fallback>
+            <w:pict>
+              <v:shape w14:anchorId="5ACC9820" id="七边形 19" o:spid="_x0000_s1031" style="position:absolute;margin-left:365.4pt;margin-top:2.6pt;width:27.25pt;height:37.95pt;z-index:251671552;visibility:visible;mso-wrap-style:square;mso-width-percent:0;mso-height-percent:0;mso-wrap-distance-left:9pt;mso-wrap-distance-top:0;mso-wrap-distance-right:9pt;mso-wrap-distance-bottom:0;mso-position-horizontal:absolute;mso-position-horizontal-relative:text;mso-position-vertical:absolute;mso-position-vertical-relative:text;mso-width-percent:0;mso-height-percent:0;mso-width-relative:margin;mso-height-relative:margin;v-text-anchor:middle" coordsize="345989,481879" o:spt="100" o:gfxdata="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" adj="-11796480,,5400" path="m-1,309900l34264,95442,172995,,311725,95442r34265,214458l249984,481882r-153979,l-1,309900xe" fillcolor="white [3212]" stroked="f" strokeweight="1pt">
+                <v:fill opacity="0"/>
+                <v:stroke joinstyle="round" endcap="round"/>
+                <v:formulas/>
+                <v:path arrowok="t" o:connecttype="custom" o:connectlocs="-1,309900;34264,95442;172995,0;311725,95442;345990,309900;249984,481882;96005,481882;-1,309900" o:connectangles="0,0,0,0,0,0,0,0" textboxrect="0,0,345989,481879"/>
+                <v:textbox>
+                  <w:txbxContent>
+                    <w:p>
+                      <w:pPr>
+                        <w:jc w:val="center"/>
+                        <w:rPr>
+                          <w:color w:val="000000" w:themeColor="text1"/>
+                        </w:rPr>
+                      </w:pPr>
+                      <w:r>
+                        <w:rPr>
+                          <w:color w:val="000000" w:themeColor="text1"/>
+                        </w:rPr>
+                        <w:t>3</w:t>
+                      </w:r>
+                    </w:p>
+                  </w:txbxContent>
+                </v:textbox>
+              </v:shape>
+            </w:pict>
+          </mc:Fallback>
+        </mc:AlternateContent>
+      </w:r>
+      <w:r>
+        <w:rPr>
+          <w:noProof/>
+        </w:rPr>
+        <mc:AlternateContent>
+          <mc:Choice Requires="wps">
+            <w:drawing>
+              <wp:anchor distT="0" distB="0" distL="114300" distR="114300" simplePos="0" relativeHeight="251667456" behindDoc="0" locked="0" layoutInCell="1" allowOverlap="1" wp14:anchorId="52A3B911" wp14:editId="6DFFAC19">
+                <wp:simplePos x="0" y="0"/>
+                <wp:positionH relativeFrom="column">
+                  <wp:posOffset>4605363</wp:posOffset>
+                </wp:positionH>
+                <wp:positionV relativeFrom="paragraph">
+                  <wp:posOffset>35268</wp:posOffset>
+                </wp:positionV>
+                <wp:extent cx="0" cy="617838"/>
+                <wp:effectExtent l="63500" t="0" r="38100" b="30480"/>
+                <wp:wrapNone/>
+                <wp:docPr id="15" name="直线箭头连接符 15"/>
+                <wp:cNvGraphicFramePr/>
+                <a:graphic xmlns:a="http://schemas.openxmlformats.org/drawingml/2006/main">
+                  <a:graphicData uri="http://schemas.microsoft.com/office/word/2010/wordprocessingShape">
+                    <wps:wsp>
+                      <wps:cNvCnPr/>
+                      <wps:spPr>
+                        <a:xfrm>
+                          <a:off x="0" y="0"/>
+                          <a:ext cx="0" cy="617838"/>
+                        </a:xfrm>
+                        <a:prstGeom prst="straightConnector1">
+                          <a:avLst/>
+                        </a:prstGeom>
+                        <a:ln>
+                          <a:tailEnd type="triangle"/>
+                        </a:ln>
+                      </wps:spPr>
+                      <wps:style>
+                        <a:lnRef idx="1">
+                          <a:schemeClr val="accent1"/>
+                        </a:lnRef>
+                        <a:fillRef idx="0">
+                          <a:schemeClr val="accent1"/>
+                        </a:fillRef>
+                        <a:effectRef idx="0">
+                          <a:schemeClr val="accent1"/>
+                        </a:effectRef>
+                        <a:fontRef idx="minor">
+                          <a:schemeClr val="tx1"/>
+                        </a:fontRef>
+                      </wps:style>
+                      <wps:bodyPr/>
+                    </wps:wsp>
+                  </a:graphicData>
+                </a:graphic>
+              </wp:anchor>
+            </w:drawing>
+          </mc:Choice>
+          <mc:Fallback>
+            <w:pict>
+              <v:shape w14:anchorId="6F20C1C1" id="直线箭头连接符 15" o:spid="_x0000_s1026" type="#_x0000_t32" style="position:absolute;left:0;text-align:left;margin-left:362.65pt;margin-top:2.8pt;width:0;height:48.65pt;z-index:251667456;visibility:visible;mso-wrap-style:square;mso-wrap-distance-left:9pt;mso-wrap-distance-top:0;mso-wrap-distance-right:9pt;mso-wrap-distance-bottom:0;mso-position-horizontal:absolute;mso-position-horizontal-relative:text;mso-position-vertical:absolute;mso-position-vertical-relative:text" o:gfxdata="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" strokecolor="#0072c6 [3204]" strokeweight=".5pt">
+                <v:stroke endarrow="block" joinstyle="miter"/>
+              </v:shape>
+            </w:pict>
+          </mc:Fallback>
+        </mc:AlternateContent>
+      </w:r>
+    </w:p>
+    <w:p/>
+    <w:p>
+      <w:r>
+        <w:rPr>
+          <w:noProof/>
+        </w:rPr>
+        <mc:AlternateContent>
+          <mc:Choice Requires="wps">
+            <w:drawing>
+              <wp:anchor distT="0" distB="0" distL="114300" distR="114300" simplePos="0" relativeHeight="251672576" behindDoc="0" locked="0" layoutInCell="1" allowOverlap="1" wp14:anchorId="047A1CA5" wp14:editId="5BA9863C">
+                <wp:simplePos x="0" y="0"/>
+                <wp:positionH relativeFrom="column">
+                  <wp:posOffset>3765104</wp:posOffset>
+                </wp:positionH>
+                <wp:positionV relativeFrom="paragraph">
+                  <wp:posOffset>4273</wp:posOffset>
+                </wp:positionV>
+                <wp:extent cx="345989" cy="481879"/>
+                <wp:effectExtent l="0" t="0" r="0" b="0"/>
+                <wp:wrapNone/>
+                <wp:docPr id="20" name="七边形 20"/>
+                <wp:cNvGraphicFramePr/>
+                <a:graphic xmlns:a="http://schemas.openxmlformats.org/drawingml/2006/main">
+                  <a:graphicData uri="http://schemas.microsoft.com/office/word/2010/wordprocessingShape">
+                    <wps:wsp>
+                      <wps:cNvSpPr/>
+                      <wps:spPr>
+                        <a:xfrm>
+                          <a:off x="0" y="0"/>
+                          <a:ext cx="345989" cy="481879"/>
+                        </a:xfrm>
+                        <a:prstGeom prst="heptagon">
+                          <a:avLst/>
+                        </a:prstGeom>
+                        <a:solidFill>
+                          <a:schemeClr val="bg1">
+                            <a:alpha val="0"/>
+                          </a:schemeClr>
+                        </a:solidFill>
+                        <a:ln cap="rnd">
+                          <a:noFill/>
+                          <a:round/>
+                        </a:ln>
+                      </wps:spPr>
+                      <wps:style>
+                        <a:lnRef idx="2">
+                          <a:schemeClr val="accent1">
+                            <a:shade val="50000"/>
+                          </a:schemeClr>
+                        </a:lnRef>
+                        <a:fillRef idx="1">
+                          <a:schemeClr val="accent1"/>
+                        </a:fillRef>
+                        <a:effectRef idx="0">
+                          <a:schemeClr val="accent1"/>
+                        </a:effectRef>
+                        <a:fontRef idx="minor">
+                          <a:schemeClr val="lt1"/>
+                        </a:fontRef>
+                      </wps:style>
+                      <wps:txbx>
+                        <w:txbxContent>
+                          <w:p>
+                            <w:pPr>
+                              <w:jc w:val="center"/>
+                              <w:rPr>
+                                <w:color w:val="000000" w:themeColor="text1"/>
+                              </w:rPr>
+                            </w:pPr>
+                            <w:r>
+                              <w:rPr>
+                                <w:color w:val="000000" w:themeColor="text1"/>
+                              </w:rPr>
+                              <w:t>4</w:t>
+                            </w:r>
+                          </w:p>
+                        </w:txbxContent>
+                      </wps:txbx>
+                      <wps:bodyPr rot="0" spcFirstLastPara="0" vertOverflow="overflow" horzOverflow="overflow" vert="horz" wrap="square" lIns="91440" tIns="45720" rIns="91440" bIns="45720" numCol="1" spcCol="0" rtlCol="0" fromWordArt="0" anchor="ctr" anchorCtr="0" forceAA="0" compatLnSpc="1">
+                        <a:prstTxWarp prst="textNoShape">
+                          <a:avLst/>
+                        </a:prstTxWarp>
+                        <a:noAutofit/>
+                      </wps:bodyPr>
+                    </wps:wsp>
+                  </a:graphicData>
+                </a:graphic>
+                <wp14:sizeRelH relativeFrom="margin">
+                  <wp14:pctWidth>0</wp14:pctWidth>
+                </wp14:sizeRelH>
+                <wp14:sizeRelV relativeFrom="margin">
+                  <wp14:pctHeight>0</wp14:pctHeight>
+                </wp14:sizeRelV>
+              </wp:anchor>
+            </w:drawing>
+          </mc:Choice>
+          <mc:Fallback>
+            <w:pict>
+              <v:shape w14:anchorId="047A1CA5" id="七边形 20" o:spid="_x0000_s1032" style="position:absolute;margin-left:296.45pt;margin-top:.35pt;width:27.25pt;height:37.95pt;z-index:251672576;visibility:visible;mso-wrap-style:square;mso-width-percent:0;mso-height-percent:0;mso-wrap-distance-left:9pt;mso-wrap-distance-top:0;mso-wrap-distance-right:9pt;mso-wrap-distance-bottom:0;mso-position-horizontal:absolute;mso-position-horizontal-relative:text;mso-position-vertical:absolute;mso-position-vertical-relative:text;mso-width-percent:0;mso-height-percent:0;mso-width-relative:margin;mso-height-relative:margin;v-text-anchor:middle" coordsize="345989,481879" o:spt="100" o:gfxdata="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" adj="-11796480,,5400" path="m-1,309900l34264,95442,172995,,311725,95442r34265,214458l249984,481882r-153979,l-1,309900xe" fillcolor="white [3212]" stroked="f" strokeweight="1pt">
+                <v:fill opacity="0"/>
+                <v:stroke joinstyle="round" endcap="round"/>
+                <v:formulas/>
+                <v:path arrowok="t" o:connecttype="custom" o:connectlocs="-1,309900;34264,95442;172995,0;311725,95442;345990,309900;249984,481882;96005,481882;-1,309900" o:connectangles="0,0,0,0,0,0,0,0" textboxrect="0,0,345989,481879"/>
+                <v:textbox>
+                  <w:txbxContent>
+                    <w:p>
+                      <w:pPr>
+                        <w:jc w:val="center"/>
+                        <w:rPr>
+                          <w:color w:val="000000" w:themeColor="text1"/>
+                        </w:rPr>
+                      </w:pPr>
+                      <w:r>
+                        <w:rPr>
+                          <w:color w:val="000000" w:themeColor="text1"/>
+                        </w:rPr>
+                        <w:t>4</w:t>
+                      </w:r>
+                    </w:p>
+                  </w:txbxContent>
+                </v:textbox>
+              </v:shape>
+            </w:pict>
+          </mc:Fallback>
+        </mc:AlternateContent>
+      </w:r>
+      <w:r>
+        <w:rPr>
+          <w:noProof/>
+        </w:rPr>
+        <mc:AlternateContent>
+          <mc:Choice Requires="wps">
+            <w:drawing>
+              <wp:anchor distT="0" distB="0" distL="114300" distR="114300" simplePos="0" relativeHeight="251664384" behindDoc="0" locked="0" layoutInCell="1" allowOverlap="1" wp14:anchorId="118F90A7" wp14:editId="4BAD1CE0">
+                <wp:simplePos x="0" y="0"/>
+                <wp:positionH relativeFrom="column">
+                  <wp:posOffset>2640639</wp:posOffset>
+                </wp:positionH>
+                <wp:positionV relativeFrom="paragraph">
+                  <wp:posOffset>177268</wp:posOffset>
+                </wp:positionV>
+                <wp:extent cx="759941" cy="364524"/>
+                <wp:effectExtent l="0" t="0" r="15240" b="16510"/>
+                <wp:wrapNone/>
+                <wp:docPr id="11" name="矩形 11"/>
+                <wp:cNvGraphicFramePr/>
+                <a:graphic xmlns:a="http://schemas.openxmlformats.org/drawingml/2006/main">
+                  <a:graphicData uri="http://schemas.microsoft.com/office/word/2010/wordprocessingShape">
+                    <wps:wsp>
+                      <wps:cNvSpPr/>
+                      <wps:spPr>
+                        <a:xfrm>
+                          <a:off x="0" y="0"/>
+                          <a:ext cx="759941" cy="364524"/>
+                        </a:xfrm>
+                        <a:prstGeom prst="rect">
+                          <a:avLst/>
+                        </a:prstGeom>
+                        <a:noFill/>
+                        <a:ln>
+                          <a:solidFill>
+                            <a:schemeClr val="bg1"/>
+                          </a:solidFill>
+                        </a:ln>
+                      </wps:spPr>
+                      <wps:style>
+                        <a:lnRef idx="2">
+                          <a:schemeClr val="accent1">
+                            <a:shade val="50000"/>
+                          </a:schemeClr>
+                        </a:lnRef>
+                        <a:fillRef idx="1">
+                          <a:schemeClr val="accent1"/>
+                        </a:fillRef>
+                        <a:effectRef idx="0">
+                          <a:schemeClr val="accent1"/>
+                        </a:effectRef>
+                        <a:fontRef idx="minor">
+                          <a:schemeClr val="lt1"/>
+                        </a:fontRef>
+                      </wps:style>
+                      <wps:txbx>
+                        <w:txbxContent>
+                          <w:p>
+                            <w:pPr>
+                              <w:jc w:val="center"/>
+                              <w:rPr>
+                                <w:color w:val="000000" w:themeColor="text1"/>
+                              </w:rPr>
+                            </w:pPr>
+                            <w:r>
+                              <w:rPr>
+                                <w:rFonts w:hint="eastAsia"/>
+                                <w:color w:val="000000" w:themeColor="text1"/>
+                              </w:rPr>
+                              <w:t>消费者</w:t>
+                            </w:r>
+                          </w:p>
+                        </w:txbxContent>
+                      </wps:txbx>
+                      <wps:bodyPr rot="0" spcFirstLastPara="0" vertOverflow="overflow" horzOverflow="overflow" vert="horz" wrap="square" lIns="91440" tIns="45720" rIns="91440" bIns="45720" numCol="1" spcCol="0" rtlCol="0" fromWordArt="0" anchor="ctr" anchorCtr="0" forceAA="0" compatLnSpc="1">
+                        <a:prstTxWarp prst="textNoShape">
+                          <a:avLst/>
+                        </a:prstTxWarp>
+                        <a:noAutofit/>
+                      </wps:bodyPr>
+                    </wps:wsp>
+                  </a:graphicData>
+                </a:graphic>
+              </wp:anchor>
+            </w:drawing>
+          </mc:Choice>
+          <mc:Fallback>
+            <w:pict>
+              <v:rect w14:anchorId="118F90A7" id="矩形 11" o:spid="_x0000_s1033" style="position:absolute;margin-left:207.9pt;margin-top:13.95pt;width:59.85pt;height:28.7pt;z-index:251664384;visibility:visible;mso-wrap-style:square;mso-wrap-distance-left:9pt;mso-wrap-distance-top:0;mso-wrap-distance-right:9pt;mso-wrap-distance-bottom:0;mso-position-horizontal:absolute;mso-position-horizontal-relative:text;mso-position-vertical:absolute;mso-position-vertical-relative:text;v-text-anchor:middle" o:gfxdata="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" filled="f" strokecolor="white [3212]" strokeweight="1pt">
+                <v:textbox>
+                  <w:txbxContent>
+                    <w:p>
+                      <w:pPr>
+                        <w:jc w:val="center"/>
+                        <w:rPr>
+                          <w:color w:val="000000" w:themeColor="text1"/>
+                        </w:rPr>
+                      </w:pPr>
+                      <w:r>
+                        <w:rPr>
+                          <w:rFonts w:hint="eastAsia"/>
+                          <w:color w:val="000000" w:themeColor="text1"/>
+                        </w:rPr>
+                        <w:t>消费者</w:t>
+                      </w:r>
+                    </w:p>
+                  </w:txbxContent>
+                </v:textbox>
+              </v:rect>
+            </w:pict>
+          </mc:Fallback>
+        </mc:AlternateContent>
+      </w:r>
+      <w:r>
+        <w:rPr>
+          <w:noProof/>
+        </w:rPr>
+        <mc:AlternateContent>
+          <mc:Choice Requires="wps">
+            <w:drawing>
+              <wp:anchor distT="0" distB="0" distL="114300" distR="114300" simplePos="0" relativeHeight="251663360" behindDoc="0" locked="0" layoutInCell="1" allowOverlap="1" wp14:anchorId="4B399EC8" wp14:editId="7C8D3D96">
+                <wp:simplePos x="0" y="0"/>
+                <wp:positionH relativeFrom="column">
+                  <wp:posOffset>4225959</wp:posOffset>
+                </wp:positionH>
+                <wp:positionV relativeFrom="paragraph">
+                  <wp:posOffset>178813</wp:posOffset>
+                </wp:positionV>
+                <wp:extent cx="759941" cy="364524"/>
+                <wp:effectExtent l="0" t="0" r="15240" b="16510"/>
+                <wp:wrapNone/>
+                <wp:docPr id="10" name="矩形 10"/>
+                <wp:cNvGraphicFramePr/>
+                <a:graphic xmlns:a="http://schemas.openxmlformats.org/drawingml/2006/main">
+                  <a:graphicData uri="http://schemas.microsoft.com/office/word/2010/wordprocessingShape">
+                    <wps:wsp>
+                      <wps:cNvSpPr/>
+                      <wps:spPr>
+                        <a:xfrm>
+                          <a:off x="0" y="0"/>
+                          <a:ext cx="759941" cy="364524"/>
+                        </a:xfrm>
+                        <a:prstGeom prst="rect">
+                          <a:avLst/>
+                        </a:prstGeom>
+                        <a:noFill/>
+                        <a:ln>
+                          <a:solidFill>
+                            <a:schemeClr val="bg1"/>
+                          </a:solidFill>
+                        </a:ln>
+                      </wps:spPr>
+                      <wps:style>
+                        <a:lnRef idx="2">
+                          <a:schemeClr val="accent1">
+                            <a:shade val="50000"/>
+                          </a:schemeClr>
+                        </a:lnRef>
+                        <a:fillRef idx="1">
+                          <a:schemeClr val="accent1"/>
+                        </a:fillRef>
+                        <a:effectRef idx="0">
+                          <a:schemeClr val="accent1"/>
+                        </a:effectRef>
+                        <a:fontRef idx="minor">
+                          <a:schemeClr val="lt1"/>
+                        </a:fontRef>
+                      </wps:style>
+                      <wps:txbx>
+                        <w:txbxContent>
+                          <w:p>
+                            <w:pPr>
+                              <w:jc w:val="center"/>
+                              <w:rPr>
+                                <w:color w:val="000000" w:themeColor="text1"/>
+                              </w:rPr>
+                            </w:pPr>
+                            <w:r>
+                              <w:rPr>
+                                <w:rFonts w:hint="eastAsia"/>
+                                <w:color w:val="000000" w:themeColor="text1"/>
+                              </w:rPr>
+                              <w:t>商贩</w:t>
+                            </w:r>
+                          </w:p>
+                        </w:txbxContent>
+                      </wps:txbx>
+                      <wps:bodyPr rot="0" spcFirstLastPara="0" vertOverflow="overflow" horzOverflow="overflow" vert="horz" wrap="square" lIns="91440" tIns="45720" rIns="91440" bIns="45720" numCol="1" spcCol="0" rtlCol="0" fromWordArt="0" anchor="ctr" anchorCtr="0" forceAA="0" compatLnSpc="1">
+                        <a:prstTxWarp prst="textNoShape">
+                          <a:avLst/>
+                        </a:prstTxWarp>
+                        <a:noAutofit/>
+                      </wps:bodyPr>
+                    </wps:wsp>
+                  </a:graphicData>
+                </a:graphic>
+              </wp:anchor>
+            </w:drawing>
+          </mc:Choice>
+          <mc:Fallback>
+            <w:pict>
+              <v:rect w14:anchorId="4B399EC8" id="矩形 10" o:spid="_x0000_s1034" style="position:absolute;margin-left:332.75pt;margin-top:14.1pt;width:59.85pt;height:28.7pt;z-index:251663360;visibility:visible;mso-wrap-style:square;mso-wrap-distance-left:9pt;mso-wrap-distance-top:0;mso-wrap-distance-right:9pt;mso-wrap-distance-bottom:0;mso-position-horizontal:absolute;mso-position-horizontal-relative:text;mso-position-vertical:absolute;mso-position-vertical-relative:text;v-text-anchor:middle" o:gfxdata="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" filled="f" strokecolor="white [3212]" strokeweight="1pt">
+                <v:textbox>
+                  <w:txbxContent>
+                    <w:p>
+                      <w:pPr>
+                        <w:jc w:val="center"/>
+                        <w:rPr>
+                          <w:color w:val="000000" w:themeColor="text1"/>
+                        </w:rPr>
+                      </w:pPr>
+                      <w:r>
+                        <w:rPr>
+                          <w:rFonts w:hint="eastAsia"/>
+                          <w:color w:val="000000" w:themeColor="text1"/>
+                        </w:rPr>
+                        <w:t>商贩</w:t>
+                      </w:r>
+                    </w:p>
+                  </w:txbxContent>
+                </v:textbox>
+              </v:rect>
+            </w:pict>
+          </mc:Fallback>
+        </mc:AlternateContent>
+      </w:r>
+    </w:p>
+    <w:p>
+      <w:r>
+        <w:rPr>
+          <w:noProof/>
+        </w:rPr>
+        <mc:AlternateContent>
+          <mc:Choice Requires="wps">
+            <w:drawing>
+              <wp:anchor distT="0" distB="0" distL="114300" distR="114300" simplePos="0" relativeHeight="251668480" behindDoc="0" locked="0" layoutInCell="1" allowOverlap="1" wp14:anchorId="5180A903" wp14:editId="4FE0CC4E">
+                <wp:simplePos x="0" y="0"/>
+                <wp:positionH relativeFrom="column">
+                  <wp:posOffset>3314082</wp:posOffset>
+                </wp:positionH>
+                <wp:positionV relativeFrom="paragraph">
+                  <wp:posOffset>177405</wp:posOffset>
+                </wp:positionV>
+                <wp:extent cx="1118287" cy="0"/>
+                <wp:effectExtent l="25400" t="63500" r="0" b="76200"/>
+                <wp:wrapNone/>
+                <wp:docPr id="16" name="直线箭头连接符 16"/>
+                <wp:cNvGraphicFramePr/>
+                <a:graphic xmlns:a="http://schemas.openxmlformats.org/drawingml/2006/main">
+                  <a:graphicData uri="http://schemas.microsoft.com/office/word/2010/wordprocessingShape">
+                    <wps:wsp>
+                      <wps:cNvCnPr/>
+                      <wps:spPr>
+                        <a:xfrm flipH="1">
+                          <a:off x="0" y="0"/>
+                          <a:ext cx="1118287" cy="0"/>
+                        </a:xfrm>
+                        <a:prstGeom prst="straightConnector1">
+                          <a:avLst/>
+                        </a:prstGeom>
+                        <a:ln>
+                          <a:tailEnd type="triangle"/>
+                        </a:ln>
+                      </wps:spPr>
+                      <wps:style>
+                        <a:lnRef idx="1">
+                          <a:schemeClr val="accent1"/>
+                        </a:lnRef>
+                        <a:fillRef idx="0">
+                          <a:schemeClr val="accent1"/>
+                        </a:fillRef>
+                        <a:effectRef idx="0">
+                          <a:schemeClr val="accent1"/>
+                        </a:effectRef>
+                        <a:fontRef idx="minor">
+                          <a:schemeClr val="tx1"/>
+                        </a:fontRef>
+                      </wps:style>
+                      <wps:bodyPr/>
+                    </wps:wsp>
+                  </a:graphicData>
+                </a:graphic>
+              </wp:anchor>
+            </w:drawing>
+          </mc:Choice>
+          <mc:Fallback>
+            <w:pict>
+              <v:shape w14:anchorId="59BBF32D" id="直线箭头连接符 16" o:spid="_x0000_s1026" type="#_x0000_t32" style="position:absolute;left:0;text-align:left;margin-left:260.95pt;margin-top:13.95pt;width:88.05pt;height:0;flip:x;z-index:251668480;visibility:visible;mso-wrap-style:square;mso-wrap-distance-left:9pt;mso-wrap-distance-top:0;mso-wrap-distance-right:9pt;mso-wrap-distance-bottom:0;mso-position-horizontal:absolute;mso-position-horizontal-relative:text;mso-position-vertical:absolute;mso-position-vertical-relative:text" o:gfxdata="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" strokecolor="#0072c6 [3204]" strokeweight=".5pt">
+                <v:stroke endarrow="block" joinstyle="miter"/>
+              </v:shape>
+            </w:pict>
+          </mc:Fallback>
+        </mc:AlternateContent>
+      </w:r>
+    </w:p>
+    <w:p/>
+    <w:p>
+      <w:pPr>
+        <w:rPr>
+          <w:rFonts w:hint="eastAsia"/>
+        </w:rPr>
+      </w:pPr>
+    </w:p>
+    <w:p>
+      <w:r>
+        <w:rPr>
+          <w:rFonts w:hint="eastAsia"/>
+        </w:rPr>
+        <w:t xml:space="preserve"> </w:t>
+      </w:r>
+      <w:r>
+        <w:t xml:space="preserve">                                    </w:t>
+      </w:r>
+      <w:r>
+        <w:rPr>
+          <w:rFonts w:hint="eastAsia"/>
+        </w:rPr>
+        <w:t xml:space="preserve">图 </w:t>
+      </w:r>
+      <w:r>
         <w:t>1</w:t>
       </w:r>
-      <w:r>
-        <w:rPr>
-          <w:rFonts w:hint="eastAsia"/>
-        </w:rPr>
-        <w:t>中的生长环境能查看详细信息，包括：</w:t>
-      </w:r>
-    </w:p>
-    <w:p>
-      <w:pPr>
-        <w:pStyle w:val="afb"/>
-        <w:numPr>
-          <w:ilvl w:val="0"/>
-          <w:numId w:val="16"/>
-        </w:numPr>
-        <w:ind w:firstLineChars="0"/>
-      </w:pPr>
-      <w:r>
-        <w:rPr>
-          <w:rFonts w:hint="eastAsia"/>
-        </w:rPr>
-        <w:t>养殖场还是个人</w:t>
-      </w:r>
-    </w:p>
-    <w:p>
-      <w:pPr>
-        <w:pStyle w:val="afb"/>
-        <w:numPr>
-          <w:ilvl w:val="0"/>
-          <w:numId w:val="16"/>
-        </w:numPr>
-        <w:ind w:firstLineChars="0"/>
-      </w:pPr>
-      <w:r>
-        <w:rPr>
-          <w:rFonts w:hint="eastAsia"/>
-        </w:rPr>
-        <w:t>动物饲养的房屋</w:t>
-      </w:r>
-      <w:r>
-        <w:rPr>
-          <w:rFonts w:hint="eastAsia"/>
-        </w:rPr>
-        <w:t>(</w:t>
-      </w:r>
-      <w:r>
-        <w:rPr>
-          <w:rFonts w:hint="eastAsia"/>
-        </w:rPr>
-        <w:t>如果有条件，最好能记录每一天的一段视频或照片</w:t>
-      </w:r>
-      <w:r>
-        <w:t>)</w:t>
-      </w:r>
-    </w:p>
-    <w:p>
-      <w:pPr>
-        <w:pStyle w:val="afb"/>
-        <w:numPr>
-          <w:ilvl w:val="0"/>
-          <w:numId w:val="16"/>
-        </w:numPr>
-        <w:ind w:firstLineChars="0"/>
-        <w:rPr>
-          <w:rFonts w:hint="eastAsia"/>
-        </w:rPr>
-      </w:pPr>
-      <w:r>
-        <w:rPr>
-          <w:rFonts w:hint="eastAsia"/>
-        </w:rPr>
-        <w:t>动物饲养的食物</w:t>
-      </w:r>
-      <w:r>
-        <w:rPr>
-          <w:rFonts w:hint="eastAsia"/>
-        </w:rPr>
-        <w:t>(</w:t>
-      </w:r>
-      <w:r>
-        <w:rPr>
-          <w:rFonts w:hint="eastAsia"/>
-        </w:rPr>
-        <w:t>如果有条件，最好记录每一天动物食用的视频或照片</w:t>
-      </w:r>
-      <w:r>
-        <w:rPr>
-          <w:rFonts w:hint="eastAsia"/>
-        </w:rPr>
-        <w:t>)</w:t>
-      </w:r>
-    </w:p>
-    <w:p>
-      <w:pPr>
-        <w:pStyle w:val="afb"/>
-        <w:numPr>
-          <w:ilvl w:val="0"/>
-          <w:numId w:val="14"/>
-        </w:numPr>
-        <w:ind w:firstLineChars="0"/>
-      </w:pPr>
-      <w:r>
-        <w:rPr>
-          <w:rFonts w:hint="eastAsia"/>
-        </w:rPr>
-        <w:lastRenderedPageBreak/>
-        <w:t>能证明动物</w:t>
-      </w:r>
-      <w:r>
-        <w:rPr>
-          <w:rFonts w:hint="eastAsia"/>
-        </w:rPr>
-        <w:t>A</w:t>
-      </w:r>
-      <w:r>
-        <w:rPr>
-          <w:rFonts w:hint="eastAsia"/>
-        </w:rPr>
-        <w:t>是动物</w:t>
-      </w:r>
-      <w:r>
-        <w:rPr>
-          <w:rFonts w:hint="eastAsia"/>
-        </w:rPr>
-        <w:t>A</w:t>
-      </w:r>
-      <w:r>
-        <w:rPr>
-          <w:rFonts w:hint="eastAsia"/>
-        </w:rPr>
-        <w:t>。</w:t>
-      </w:r>
-    </w:p>
-    <w:p>
-      <w:pPr>
-        <w:pStyle w:val="afb"/>
-        <w:numPr>
-          <w:ilvl w:val="0"/>
-          <w:numId w:val="14"/>
-        </w:numPr>
-        <w:ind w:firstLineChars="0"/>
-      </w:pPr>
-      <w:r>
-        <w:rPr>
-          <w:rFonts w:hint="eastAsia"/>
-        </w:rPr>
-        <w:t>分级管理</w:t>
-      </w:r>
-    </w:p>
-    <w:p>
-      <w:pPr>
-        <w:pStyle w:val="afb"/>
-        <w:ind w:left="1080" w:firstLineChars="0" w:firstLine="0"/>
-        <w:rPr>
-          <w:rFonts w:hint="eastAsia"/>
-        </w:rPr>
-      </w:pPr>
-      <w:r>
-        <w:rPr>
-          <w:rFonts w:hint="eastAsia"/>
-        </w:rPr>
-        <w:t>在运营方面，采用父节点授权子节点执行上述</w:t>
-      </w:r>
-      <w:r>
-        <w:rPr>
-          <w:rFonts w:hint="eastAsia"/>
-        </w:rPr>
+    </w:p>
+    <w:p/>
+    <w:p>
+      <w:r>
+        <w:rPr>
+          <w:rFonts w:hint="eastAsia"/>
+        </w:rPr>
+        <w:t>从图1中</w:t>
+      </w:r>
+      <w:r>
         <w:t>1</w:t>
       </w:r>
       <w:r>
         <w:rPr>
           <w:rFonts w:hint="eastAsia"/>
         </w:rPr>
-        <w:t>、</w:t>
-      </w:r>
-      <w:r>
-        <w:rPr>
-          <w:rFonts w:hint="eastAsia"/>
-        </w:rPr>
+        <w:t>、2、3、4四个阶段中，都是动物本身或其肉品参与其中，所以，对动物或其肉品唯一标识情况下，在每个阶段，不同参与者用自己获得已授权的设备将对应的信息扫码录入信息化平台中即可，平台支持信息化检索。</w:t>
+      </w:r>
+    </w:p>
+    <w:p/>
+    <w:p>
+      <w:r>
+        <w:rPr>
+          <w:rFonts w:hint="eastAsia"/>
+        </w:rPr>
+        <w:t>饲养</w:t>
+      </w:r>
+      <w:r>
+        <w:rPr>
+          <w:rFonts w:hint="eastAsia"/>
+        </w:rPr>
+        <w:t>：</w:t>
+      </w:r>
+    </w:p>
+    <w:p>
+      <w:pPr>
+        <w:ind w:firstLine="480"/>
+      </w:pPr>
+      <w:r>
+        <w:rPr>
+          <w:rFonts w:hint="eastAsia"/>
+        </w:rPr>
+        <w:t>在动物新生儿到一定阶段时，饲养员用对应的设备为其向平台申请以为id并注册，包括品种名称、颜色、生长天数，支持上传注册时动物的照片或视频。</w:t>
+      </w:r>
+    </w:p>
+    <w:p>
+      <w:pPr>
+        <w:ind w:firstLine="480"/>
+      </w:pPr>
+      <w:r>
+        <w:rPr>
+          <w:rFonts w:hint="eastAsia"/>
+        </w:rPr>
+        <w:t>如果是彻底溯源，那么需要对该动物的每天喂养情况都需要有一个完整的记录，包括但不限于食物、饮水、休息、生长场所、每日体温，支持上传当时的照片或视频，如果条件允许，可以支持摄像头的视频上传，平台自动通过AI计算来提取对应的照片和图片。</w:t>
+      </w:r>
+    </w:p>
+    <w:p/>
+    <w:p>
+      <w:r>
+        <w:rPr>
+          <w:rFonts w:hint="eastAsia"/>
+        </w:rPr>
+        <w:t>监督：</w:t>
+      </w:r>
+    </w:p>
+    <w:p>
+      <w:pPr>
+        <w:ind w:firstLine="480"/>
+      </w:pPr>
+      <w:r>
+        <w:rPr>
+          <w:rFonts w:hint="eastAsia"/>
+        </w:rPr>
+        <w:t>在动物要准备出栏屠宰时，需要由有权限的检测人员进行监督检测，对检测情况平台支持视频上传或照片上传，同时检测人员有对应的设备将检测结果直接扫码动物id录入平台。</w:t>
+      </w:r>
+    </w:p>
+    <w:p/>
+    <w:p>
+      <w:r>
+        <w:rPr>
+          <w:rFonts w:hint="eastAsia"/>
+        </w:rPr>
+        <w:t>屠宰：</w:t>
+      </w:r>
+    </w:p>
+    <w:p>
+      <w:r>
+        <w:rPr>
+          <w:rFonts w:hint="eastAsia"/>
+        </w:rPr>
+        <w:t xml:space="preserve"> </w:t>
+      </w:r>
+      <w:r>
+        <w:t xml:space="preserve">   1</w:t>
+      </w:r>
+      <w:r>
+        <w:rPr>
+          <w:rFonts w:hint="eastAsia"/>
+        </w:rPr>
+        <w:t>）在动物经过检测合格时，进入屠宰环节，屠宰人员将屠宰信息通过动物的id录入平台。</w:t>
+      </w:r>
+    </w:p>
+    <w:p>
+      <w:pPr>
+        <w:ind w:firstLine="480"/>
+      </w:pPr>
+      <w:r>
         <w:t>2</w:t>
       </w:r>
       <w:r>
         <w:rPr>
           <w:rFonts w:hint="eastAsia"/>
         </w:rPr>
-        <w:t>、</w:t>
-      </w:r>
-      <w:r>
-        <w:rPr>
-          <w:rFonts w:hint="eastAsia"/>
-        </w:rPr>
-        <w:t>3</w:t>
-      </w:r>
-      <w:r>
-        <w:rPr>
-          <w:rFonts w:hint="eastAsia"/>
-        </w:rPr>
-        <w:t>相关业务，所有节点将数据汇总到服务器。</w:t>
-      </w:r>
-    </w:p>
-    <w:p>
-      <w:pPr>
-        <w:pStyle w:val="afb"/>
-        <w:numPr>
-          <w:ilvl w:val="0"/>
-          <w:numId w:val="14"/>
-        </w:numPr>
-        <w:ind w:firstLineChars="0"/>
-      </w:pPr>
-      <w:r>
-        <w:rPr>
-          <w:rFonts w:hint="eastAsia"/>
-        </w:rPr>
-        <w:t>商业模式</w:t>
-      </w:r>
-    </w:p>
-    <w:p>
-      <w:pPr>
-        <w:pStyle w:val="afb"/>
-        <w:ind w:left="1080" w:firstLineChars="0" w:firstLine="0"/>
-        <w:rPr>
-          <w:rFonts w:hint="eastAsia"/>
-        </w:rPr>
-      </w:pPr>
-      <w:r>
-        <w:rPr>
-          <w:rFonts w:hint="eastAsia"/>
-        </w:rPr>
-        <w:t>该平台是关于公共安全方面的，所以建议以非盈利模式运行。</w:t>
-      </w:r>
+        <w:t>）对检测未合格的动物，进入消灭环节，并将对应信息也录入平台备案。</w:t>
+      </w:r>
+    </w:p>
+    <w:p/>
+    <w:p>
+      <w:r>
+        <w:rPr>
+          <w:rFonts w:hint="eastAsia"/>
+        </w:rPr>
+        <w:t>商贩：</w:t>
+      </w:r>
+    </w:p>
+    <w:p>
+      <w:pPr>
+        <w:ind w:firstLine="480"/>
+      </w:pPr>
+      <w:r>
+        <w:rPr>
+          <w:rFonts w:hint="eastAsia"/>
+        </w:rPr>
+        <w:t>在将肉品</w:t>
+      </w:r>
+      <w:r>
+        <w:rPr>
+          <w:rFonts w:hint="eastAsia"/>
+        </w:rPr>
+        <w:t>纳入市场前，将自己的信息通过动物id录入信息平台。</w:t>
+      </w:r>
+    </w:p>
+    <w:p/>
+    <w:p>
+      <w:r>
+        <w:rPr>
+          <w:rFonts w:hint="eastAsia"/>
+        </w:rPr>
+        <w:t>消费者：</w:t>
+      </w:r>
+    </w:p>
+    <w:p>
+      <w:pPr>
+        <w:rPr>
+          <w:rFonts w:hint="eastAsia"/>
+        </w:rPr>
+      </w:pPr>
+      <w:r>
+        <w:rPr>
+          <w:rFonts w:hint="eastAsia"/>
+        </w:rPr>
+        <w:t xml:space="preserve"> </w:t>
+      </w:r>
+      <w:r>
+        <w:t xml:space="preserve">   </w:t>
+      </w:r>
+      <w:r>
+        <w:rPr>
+          <w:rFonts w:hint="eastAsia"/>
+        </w:rPr>
+        <w:t>可以根据在肉制品上的二维码通过微信平台查看对应的肉品详细信息。</w:t>
+      </w:r>
+      <w:bookmarkStart w:id="0" w:name="_GoBack"/>
+      <w:bookmarkEnd w:id="0"/>
     </w:p>
     <w:sectPr>
-      <w:footerReference w:type="default" r:id="rId13"/>
+      <w:footerReference w:type="default" r:id="rId19"/>
       <w:pgSz w:w="11907" w:h="16839"/>
       <w:pgMar w:top="1901" w:right="1008" w:bottom="1440" w:left="1008" w:header="720" w:footer="432" w:gutter="0"/>
       <w:cols w:space="720"/>
@@ -1587,7 +3746,7 @@
       <w:lvlText w:val="%1，"/>
       <w:lvlJc w:val="left"/>
       <w:pPr>
-        <w:ind w:left="1080" w:hanging="360"/>
+        <w:ind w:left="927" w:hanging="360"/>
       </w:pPr>
       <w:rPr>
         <w:rFonts w:hint="default"/>
@@ -1599,7 +3758,7 @@
       <w:lvlText w:val="%2)"/>
       <w:lvlJc w:val="left"/>
       <w:pPr>
-        <w:ind w:left="1560" w:hanging="420"/>
+        <w:ind w:left="1407" w:hanging="420"/>
       </w:pPr>
     </w:lvl>
     <w:lvl w:ilvl="2" w:tplc="0409001B" w:tentative="1">
@@ -1608,7 +3767,7 @@
       <w:lvlText w:val="%3."/>
       <w:lvlJc w:val="right"/>
       <w:pPr>
-        <w:ind w:left="1980" w:hanging="420"/>
+        <w:ind w:left="1827" w:hanging="420"/>
       </w:pPr>
     </w:lvl>
     <w:lvl w:ilvl="3" w:tplc="0409000F" w:tentative="1">
@@ -1617,7 +3776,7 @@
       <w:lvlText w:val="%4."/>
       <w:lvlJc w:val="left"/>
       <w:pPr>
-        <w:ind w:left="2400" w:hanging="420"/>
+        <w:ind w:left="2247" w:hanging="420"/>
       </w:pPr>
     </w:lvl>
     <w:lvl w:ilvl="4" w:tplc="04090019" w:tentative="1">
@@ -1626,7 +3785,7 @@
       <w:lvlText w:val="%5)"/>
       <w:lvlJc w:val="left"/>
       <w:pPr>
-        <w:ind w:left="2820" w:hanging="420"/>
+        <w:ind w:left="2667" w:hanging="420"/>
       </w:pPr>
     </w:lvl>
     <w:lvl w:ilvl="5" w:tplc="0409001B" w:tentative="1">
@@ -1635,7 +3794,7 @@
       <w:lvlText w:val="%6."/>
       <w:lvlJc w:val="right"/>
       <w:pPr>
-        <w:ind w:left="3240" w:hanging="420"/>
+        <w:ind w:left="3087" w:hanging="420"/>
       </w:pPr>
     </w:lvl>
     <w:lvl w:ilvl="6" w:tplc="0409000F" w:tentative="1">
@@ -1644,7 +3803,7 @@
       <w:lvlText w:val="%7."/>
       <w:lvlJc w:val="left"/>
       <w:pPr>
-        <w:ind w:left="3660" w:hanging="420"/>
+        <w:ind w:left="3507" w:hanging="420"/>
       </w:pPr>
     </w:lvl>
     <w:lvl w:ilvl="7" w:tplc="04090019" w:tentative="1">
@@ -1653,7 +3812,7 @@
       <w:lvlText w:val="%8)"/>
       <w:lvlJc w:val="left"/>
       <w:pPr>
-        <w:ind w:left="4080" w:hanging="420"/>
+        <w:ind w:left="3927" w:hanging="420"/>
       </w:pPr>
     </w:lvl>
     <w:lvl w:ilvl="8" w:tplc="0409001B" w:tentative="1">
@@ -1662,7 +3821,7 @@
       <w:lvlText w:val="%9."/>
       <w:lvlJc w:val="right"/>
       <w:pPr>
-        <w:ind w:left="4500" w:hanging="420"/>
+        <w:ind w:left="4347" w:hanging="420"/>
       </w:pPr>
     </w:lvl>
   </w:abstractNum>
@@ -1756,6 +3915,95 @@
     </w:lvl>
   </w:abstractNum>
   <w:abstractNum w:abstractNumId="8" w15:restartNumberingAfterBreak="0">
+    <w:nsid w:val="346A0A2E"/>
+    <w:multiLevelType w:val="hybridMultilevel"/>
+    <w:tmpl w:val="7D7C7886"/>
+    <w:lvl w:ilvl="0" w:tplc="80580D0A">
+      <w:start w:val="1"/>
+      <w:numFmt w:val="decimal"/>
+      <w:lvlText w:val="%1，"/>
+      <w:lvlJc w:val="left"/>
+      <w:pPr>
+        <w:ind w:left="960" w:hanging="360"/>
+      </w:pPr>
+      <w:rPr>
+        <w:rFonts w:hint="default"/>
+      </w:rPr>
+    </w:lvl>
+    <w:lvl w:ilvl="1" w:tplc="04090019" w:tentative="1">
+      <w:start w:val="1"/>
+      <w:numFmt w:val="lowerLetter"/>
+      <w:lvlText w:val="%2)"/>
+      <w:lvlJc w:val="left"/>
+      <w:pPr>
+        <w:ind w:left="1440" w:hanging="420"/>
+      </w:pPr>
+    </w:lvl>
+    <w:lvl w:ilvl="2" w:tplc="0409001B" w:tentative="1">
+      <w:start w:val="1"/>
+      <w:numFmt w:val="lowerRoman"/>
+      <w:lvlText w:val="%3."/>
+      <w:lvlJc w:val="right"/>
+      <w:pPr>
+        <w:ind w:left="1860" w:hanging="420"/>
+      </w:pPr>
+    </w:lvl>
+    <w:lvl w:ilvl="3" w:tplc="0409000F" w:tentative="1">
+      <w:start w:val="1"/>
+      <w:numFmt w:val="decimal"/>
+      <w:lvlText w:val="%4."/>
+      <w:lvlJc w:val="left"/>
+      <w:pPr>
+        <w:ind w:left="2280" w:hanging="420"/>
+      </w:pPr>
+    </w:lvl>
+    <w:lvl w:ilvl="4" w:tplc="04090019" w:tentative="1">
+      <w:start w:val="1"/>
+      <w:numFmt w:val="lowerLetter"/>
+      <w:lvlText w:val="%5)"/>
+      <w:lvlJc w:val="left"/>
+      <w:pPr>
+        <w:ind w:left="2700" w:hanging="420"/>
+      </w:pPr>
+    </w:lvl>
+    <w:lvl w:ilvl="5" w:tplc="0409001B" w:tentative="1">
+      <w:start w:val="1"/>
+      <w:numFmt w:val="lowerRoman"/>
+      <w:lvlText w:val="%6."/>
+      <w:lvlJc w:val="right"/>
+      <w:pPr>
+        <w:ind w:left="3120" w:hanging="420"/>
+      </w:pPr>
+    </w:lvl>
+    <w:lvl w:ilvl="6" w:tplc="0409000F" w:tentative="1">
+      <w:start w:val="1"/>
+      <w:numFmt w:val="decimal"/>
+      <w:lvlText w:val="%7."/>
+      <w:lvlJc w:val="left"/>
+      <w:pPr>
+        <w:ind w:left="3540" w:hanging="420"/>
+      </w:pPr>
+    </w:lvl>
+    <w:lvl w:ilvl="7" w:tplc="04090019" w:tentative="1">
+      <w:start w:val="1"/>
+      <w:numFmt w:val="lowerLetter"/>
+      <w:lvlText w:val="%8)"/>
+      <w:lvlJc w:val="left"/>
+      <w:pPr>
+        <w:ind w:left="3960" w:hanging="420"/>
+      </w:pPr>
+    </w:lvl>
+    <w:lvl w:ilvl="8" w:tplc="0409001B" w:tentative="1">
+      <w:start w:val="1"/>
+      <w:numFmt w:val="lowerRoman"/>
+      <w:lvlText w:val="%9."/>
+      <w:lvlJc w:val="right"/>
+      <w:pPr>
+        <w:ind w:left="4380" w:hanging="420"/>
+      </w:pPr>
+    </w:lvl>
+  </w:abstractNum>
+  <w:abstractNum w:abstractNumId="9" w15:restartNumberingAfterBreak="0">
     <w:nsid w:val="39CA2A5B"/>
     <w:multiLevelType w:val="hybridMultilevel"/>
     <w:tmpl w:val="4AD2C09E"/>
@@ -1841,7 +4089,7 @@
       </w:pPr>
     </w:lvl>
   </w:abstractNum>
-  <w:abstractNum w:abstractNumId="9" w15:restartNumberingAfterBreak="0">
+  <w:abstractNum w:abstractNumId="10" w15:restartNumberingAfterBreak="0">
     <w:nsid w:val="3B0A1BAB"/>
     <w:multiLevelType w:val="hybridMultilevel"/>
     <w:tmpl w:val="75D259D8"/>
@@ -1930,7 +4178,96 @@
       </w:pPr>
     </w:lvl>
   </w:abstractNum>
-  <w:abstractNum w:abstractNumId="10" w15:restartNumberingAfterBreak="0">
+  <w:abstractNum w:abstractNumId="11" w15:restartNumberingAfterBreak="0">
+    <w:nsid w:val="40F40798"/>
+    <w:multiLevelType w:val="hybridMultilevel"/>
+    <w:tmpl w:val="1E783AC8"/>
+    <w:lvl w:ilvl="0" w:tplc="8D1850DA">
+      <w:start w:val="1"/>
+      <w:numFmt w:val="decimal"/>
+      <w:lvlText w:val="%1，"/>
+      <w:lvlJc w:val="left"/>
+      <w:pPr>
+        <w:ind w:left="1080" w:hanging="360"/>
+      </w:pPr>
+      <w:rPr>
+        <w:rFonts w:hint="default"/>
+      </w:rPr>
+    </w:lvl>
+    <w:lvl w:ilvl="1" w:tplc="04090019" w:tentative="1">
+      <w:start w:val="1"/>
+      <w:numFmt w:val="lowerLetter"/>
+      <w:lvlText w:val="%2)"/>
+      <w:lvlJc w:val="left"/>
+      <w:pPr>
+        <w:ind w:left="1560" w:hanging="420"/>
+      </w:pPr>
+    </w:lvl>
+    <w:lvl w:ilvl="2" w:tplc="0409001B" w:tentative="1">
+      <w:start w:val="1"/>
+      <w:numFmt w:val="lowerRoman"/>
+      <w:lvlText w:val="%3."/>
+      <w:lvlJc w:val="right"/>
+      <w:pPr>
+        <w:ind w:left="1980" w:hanging="420"/>
+      </w:pPr>
+    </w:lvl>
+    <w:lvl w:ilvl="3" w:tplc="0409000F" w:tentative="1">
+      <w:start w:val="1"/>
+      <w:numFmt w:val="decimal"/>
+      <w:lvlText w:val="%4."/>
+      <w:lvlJc w:val="left"/>
+      <w:pPr>
+        <w:ind w:left="2400" w:hanging="420"/>
+      </w:pPr>
+    </w:lvl>
+    <w:lvl w:ilvl="4" w:tplc="04090019" w:tentative="1">
+      <w:start w:val="1"/>
+      <w:numFmt w:val="lowerLetter"/>
+      <w:lvlText w:val="%5)"/>
+      <w:lvlJc w:val="left"/>
+      <w:pPr>
+        <w:ind w:left="2820" w:hanging="420"/>
+      </w:pPr>
+    </w:lvl>
+    <w:lvl w:ilvl="5" w:tplc="0409001B" w:tentative="1">
+      <w:start w:val="1"/>
+      <w:numFmt w:val="lowerRoman"/>
+      <w:lvlText w:val="%6."/>
+      <w:lvlJc w:val="right"/>
+      <w:pPr>
+        <w:ind w:left="3240" w:hanging="420"/>
+      </w:pPr>
+    </w:lvl>
+    <w:lvl w:ilvl="6" w:tplc="0409000F" w:tentative="1">
+      <w:start w:val="1"/>
+      <w:numFmt w:val="decimal"/>
+      <w:lvlText w:val="%7."/>
+      <w:lvlJc w:val="left"/>
+      <w:pPr>
+        <w:ind w:left="3660" w:hanging="420"/>
+      </w:pPr>
+    </w:lvl>
+    <w:lvl w:ilvl="7" w:tplc="04090019" w:tentative="1">
+      <w:start w:val="1"/>
+      <w:numFmt w:val="lowerLetter"/>
+      <w:lvlText w:val="%8)"/>
+      <w:lvlJc w:val="left"/>
+      <w:pPr>
+        <w:ind w:left="4080" w:hanging="420"/>
+      </w:pPr>
+    </w:lvl>
+    <w:lvl w:ilvl="8" w:tplc="0409001B" w:tentative="1">
+      <w:start w:val="1"/>
+      <w:numFmt w:val="lowerRoman"/>
+      <w:lvlText w:val="%9."/>
+      <w:lvlJc w:val="right"/>
+      <w:pPr>
+        <w:ind w:left="4500" w:hanging="420"/>
+      </w:pPr>
+    </w:lvl>
+  </w:abstractNum>
+  <w:abstractNum w:abstractNumId="12" w15:restartNumberingAfterBreak="0">
     <w:nsid w:val="42916D29"/>
     <w:multiLevelType w:val="hybridMultilevel"/>
     <w:tmpl w:val="A83EFC60"/>
@@ -2019,7 +4356,7 @@
       </w:pPr>
     </w:lvl>
   </w:abstractNum>
-  <w:abstractNum w:abstractNumId="11" w15:restartNumberingAfterBreak="0">
+  <w:abstractNum w:abstractNumId="13" w15:restartNumberingAfterBreak="0">
     <w:nsid w:val="43EE43B7"/>
     <w:multiLevelType w:val="hybridMultilevel"/>
     <w:tmpl w:val="075C9506"/>
@@ -2135,7 +4472,96 @@
       </w:rPr>
     </w:lvl>
   </w:abstractNum>
-  <w:abstractNum w:abstractNumId="12" w15:restartNumberingAfterBreak="0">
+  <w:abstractNum w:abstractNumId="14" w15:restartNumberingAfterBreak="0">
+    <w:nsid w:val="50DE18E8"/>
+    <w:multiLevelType w:val="hybridMultilevel"/>
+    <w:tmpl w:val="26865AE2"/>
+    <w:lvl w:ilvl="0" w:tplc="A352E852">
+      <w:start w:val="1"/>
+      <w:numFmt w:val="decimal"/>
+      <w:lvlText w:val="%1，"/>
+      <w:lvlJc w:val="left"/>
+      <w:pPr>
+        <w:ind w:left="1080" w:hanging="360"/>
+      </w:pPr>
+      <w:rPr>
+        <w:rFonts w:hint="default"/>
+      </w:rPr>
+    </w:lvl>
+    <w:lvl w:ilvl="1" w:tplc="04090019" w:tentative="1">
+      <w:start w:val="1"/>
+      <w:numFmt w:val="lowerLetter"/>
+      <w:lvlText w:val="%2)"/>
+      <w:lvlJc w:val="left"/>
+      <w:pPr>
+        <w:ind w:left="1560" w:hanging="420"/>
+      </w:pPr>
+    </w:lvl>
+    <w:lvl w:ilvl="2" w:tplc="0409001B" w:tentative="1">
+      <w:start w:val="1"/>
+      <w:numFmt w:val="lowerRoman"/>
+      <w:lvlText w:val="%3."/>
+      <w:lvlJc w:val="right"/>
+      <w:pPr>
+        <w:ind w:left="1980" w:hanging="420"/>
+      </w:pPr>
+    </w:lvl>
+    <w:lvl w:ilvl="3" w:tplc="0409000F" w:tentative="1">
+      <w:start w:val="1"/>
+      <w:numFmt w:val="decimal"/>
+      <w:lvlText w:val="%4."/>
+      <w:lvlJc w:val="left"/>
+      <w:pPr>
+        <w:ind w:left="2400" w:hanging="420"/>
+      </w:pPr>
+    </w:lvl>
+    <w:lvl w:ilvl="4" w:tplc="04090019" w:tentative="1">
+      <w:start w:val="1"/>
+      <w:numFmt w:val="lowerLetter"/>
+      <w:lvlText w:val="%5)"/>
+      <w:lvlJc w:val="left"/>
+      <w:pPr>
+        <w:ind w:left="2820" w:hanging="420"/>
+      </w:pPr>
+    </w:lvl>
+    <w:lvl w:ilvl="5" w:tplc="0409001B" w:tentative="1">
+      <w:start w:val="1"/>
+      <w:numFmt w:val="lowerRoman"/>
+      <w:lvlText w:val="%6."/>
+      <w:lvlJc w:val="right"/>
+      <w:pPr>
+        <w:ind w:left="3240" w:hanging="420"/>
+      </w:pPr>
+    </w:lvl>
+    <w:lvl w:ilvl="6" w:tplc="0409000F" w:tentative="1">
+      <w:start w:val="1"/>
+      <w:numFmt w:val="decimal"/>
+      <w:lvlText w:val="%7."/>
+      <w:lvlJc w:val="left"/>
+      <w:pPr>
+        <w:ind w:left="3660" w:hanging="420"/>
+      </w:pPr>
+    </w:lvl>
+    <w:lvl w:ilvl="7" w:tplc="04090019" w:tentative="1">
+      <w:start w:val="1"/>
+      <w:numFmt w:val="lowerLetter"/>
+      <w:lvlText w:val="%8)"/>
+      <w:lvlJc w:val="left"/>
+      <w:pPr>
+        <w:ind w:left="4080" w:hanging="420"/>
+      </w:pPr>
+    </w:lvl>
+    <w:lvl w:ilvl="8" w:tplc="0409001B" w:tentative="1">
+      <w:start w:val="1"/>
+      <w:numFmt w:val="lowerRoman"/>
+      <w:lvlText w:val="%9."/>
+      <w:lvlJc w:val="right"/>
+      <w:pPr>
+        <w:ind w:left="4500" w:hanging="420"/>
+      </w:pPr>
+    </w:lvl>
+  </w:abstractNum>
+  <w:abstractNum w:abstractNumId="15" w15:restartNumberingAfterBreak="0">
     <w:nsid w:val="66C55B9C"/>
     <w:multiLevelType w:val="hybridMultilevel"/>
     <w:tmpl w:val="0FEE618C"/>
@@ -2224,7 +4650,96 @@
       </w:pPr>
     </w:lvl>
   </w:abstractNum>
-  <w:abstractNum w:abstractNumId="13" w15:restartNumberingAfterBreak="0">
+  <w:abstractNum w:abstractNumId="16" w15:restartNumberingAfterBreak="0">
+    <w:nsid w:val="683C1E64"/>
+    <w:multiLevelType w:val="hybridMultilevel"/>
+    <w:tmpl w:val="437A2EC4"/>
+    <w:lvl w:ilvl="0" w:tplc="4E94E68C">
+      <w:start w:val="1"/>
+      <w:numFmt w:val="japaneseCounting"/>
+      <w:lvlText w:val="%1、"/>
+      <w:lvlJc w:val="left"/>
+      <w:pPr>
+        <w:ind w:left="960" w:hanging="480"/>
+      </w:pPr>
+      <w:rPr>
+        <w:rFonts w:hint="default"/>
+      </w:rPr>
+    </w:lvl>
+    <w:lvl w:ilvl="1" w:tplc="04090019" w:tentative="1">
+      <w:start w:val="1"/>
+      <w:numFmt w:val="lowerLetter"/>
+      <w:lvlText w:val="%2)"/>
+      <w:lvlJc w:val="left"/>
+      <w:pPr>
+        <w:ind w:left="1320" w:hanging="420"/>
+      </w:pPr>
+    </w:lvl>
+    <w:lvl w:ilvl="2" w:tplc="0409001B" w:tentative="1">
+      <w:start w:val="1"/>
+      <w:numFmt w:val="lowerRoman"/>
+      <w:lvlText w:val="%3."/>
+      <w:lvlJc w:val="right"/>
+      <w:pPr>
+        <w:ind w:left="1740" w:hanging="420"/>
+      </w:pPr>
+    </w:lvl>
+    <w:lvl w:ilvl="3" w:tplc="0409000F" w:tentative="1">
+      <w:start w:val="1"/>
+      <w:numFmt w:val="decimal"/>
+      <w:lvlText w:val="%4."/>
+      <w:lvlJc w:val="left"/>
+      <w:pPr>
+        <w:ind w:left="2160" w:hanging="420"/>
+      </w:pPr>
+    </w:lvl>
+    <w:lvl w:ilvl="4" w:tplc="04090019" w:tentative="1">
+      <w:start w:val="1"/>
+      <w:numFmt w:val="lowerLetter"/>
+      <w:lvlText w:val="%5)"/>
+      <w:lvlJc w:val="left"/>
+      <w:pPr>
+        <w:ind w:left="2580" w:hanging="420"/>
+      </w:pPr>
+    </w:lvl>
+    <w:lvl w:ilvl="5" w:tplc="0409001B" w:tentative="1">
+      <w:start w:val="1"/>
+      <w:numFmt w:val="lowerRoman"/>
+      <w:lvlText w:val="%6."/>
+      <w:lvlJc w:val="right"/>
+      <w:pPr>
+        <w:ind w:left="3000" w:hanging="420"/>
+      </w:pPr>
+    </w:lvl>
+    <w:lvl w:ilvl="6" w:tplc="0409000F" w:tentative="1">
+      <w:start w:val="1"/>
+      <w:numFmt w:val="decimal"/>
+      <w:lvlText w:val="%7."/>
+      <w:lvlJc w:val="left"/>
+      <w:pPr>
+        <w:ind w:left="3420" w:hanging="420"/>
+      </w:pPr>
+    </w:lvl>
+    <w:lvl w:ilvl="7" w:tplc="04090019" w:tentative="1">
+      <w:start w:val="1"/>
+      <w:numFmt w:val="lowerLetter"/>
+      <w:lvlText w:val="%8)"/>
+      <w:lvlJc w:val="left"/>
+      <w:pPr>
+        <w:ind w:left="3840" w:hanging="420"/>
+      </w:pPr>
+    </w:lvl>
+    <w:lvl w:ilvl="8" w:tplc="0409001B" w:tentative="1">
+      <w:start w:val="1"/>
+      <w:numFmt w:val="lowerRoman"/>
+      <w:lvlText w:val="%9."/>
+      <w:lvlJc w:val="right"/>
+      <w:pPr>
+        <w:ind w:left="4260" w:hanging="420"/>
+      </w:pPr>
+    </w:lvl>
+  </w:abstractNum>
+  <w:abstractNum w:abstractNumId="17" w15:restartNumberingAfterBreak="0">
     <w:nsid w:val="72D1035D"/>
     <w:multiLevelType w:val="hybridMultilevel"/>
     <w:tmpl w:val="F070A1D2"/>
@@ -2313,7 +4828,7 @@
       </w:pPr>
     </w:lvl>
   </w:abstractNum>
-  <w:abstractNum w:abstractNumId="14" w15:restartNumberingAfterBreak="0">
+  <w:abstractNum w:abstractNumId="18" w15:restartNumberingAfterBreak="0">
     <w:nsid w:val="794C34BF"/>
     <w:multiLevelType w:val="hybridMultilevel"/>
     <w:tmpl w:val="E9E214AC"/>
@@ -2402,7 +4917,7 @@
       </w:pPr>
     </w:lvl>
   </w:abstractNum>
-  <w:abstractNum w:abstractNumId="15" w15:restartNumberingAfterBreak="0">
+  <w:abstractNum w:abstractNumId="19" w15:restartNumberingAfterBreak="0">
     <w:nsid w:val="79F61C5D"/>
     <w:multiLevelType w:val="hybridMultilevel"/>
     <w:tmpl w:val="9F4A8688"/>
@@ -2529,28 +5044,28 @@
     <w:abstractNumId w:val="0"/>
   </w:num>
   <w:num w:numId="4">
-    <w:abstractNumId w:val="8"/>
+    <w:abstractNumId w:val="9"/>
   </w:num>
   <w:num w:numId="5">
     <w:abstractNumId w:val="5"/>
   </w:num>
   <w:num w:numId="6">
-    <w:abstractNumId w:val="11"/>
+    <w:abstractNumId w:val="13"/>
   </w:num>
   <w:num w:numId="7">
     <w:abstractNumId w:val="2"/>
   </w:num>
   <w:num w:numId="8">
+    <w:abstractNumId w:val="19"/>
+  </w:num>
+  <w:num w:numId="9">
     <w:abstractNumId w:val="15"/>
   </w:num>
-  <w:num w:numId="9">
+  <w:num w:numId="10">
     <w:abstractNumId w:val="12"/>
   </w:num>
-  <w:num w:numId="10">
+  <w:num w:numId="11">
     <w:abstractNumId w:val="10"/>
-  </w:num>
-  <w:num w:numId="11">
-    <w:abstractNumId w:val="9"/>
   </w:num>
   <w:num w:numId="12">
     <w:abstractNumId w:val="7"/>
@@ -2562,10 +5077,22 @@
     <w:abstractNumId w:val="6"/>
   </w:num>
   <w:num w:numId="15">
-    <w:abstractNumId w:val="13"/>
+    <w:abstractNumId w:val="17"/>
   </w:num>
   <w:num w:numId="16">
+    <w:abstractNumId w:val="18"/>
+  </w:num>
+  <w:num w:numId="17">
     <w:abstractNumId w:val="14"/>
+  </w:num>
+  <w:num w:numId="18">
+    <w:abstractNumId w:val="11"/>
+  </w:num>
+  <w:num w:numId="19">
+    <w:abstractNumId w:val="8"/>
+  </w:num>
+  <w:num w:numId="20">
+    <w:abstractNumId w:val="16"/>
   </w:num>
 </w:numbering>
 </file>
@@ -2968,7 +5495,7 @@
   <w:style w:type="paragraph" w:default="1" w:styleId="a1">
     <w:name w:val="Normal"/>
     <w:qFormat/>
-    <w:rsid w:val="005916AD"/>
+    <w:rsid w:val="000D21CE"/>
     <w:pPr>
       <w:spacing w:before="0" w:after="0" w:line="240" w:lineRule="auto"/>
     </w:pPr>

</xml_diff>